<commit_message>
Removed references to in-class activities & assignments.
</commit_message>
<xml_diff>
--- a/doc/data_story_syllabus.docx
+++ b/doc/data_story_syllabus.docx
@@ -28,16 +28,7 @@
           <w:sz w:val="28"/>
           <w:szCs w:val="28"/>
         </w:rPr>
-        <w:tab/>
-      </w:r>
-      <w:r>
-        <w:rPr>
-          <w:rFonts w:asciiTheme="majorHAnsi" w:hAnsiTheme="majorHAnsi" w:cstheme="majorHAnsi"/>
-          <w:spacing w:val="0"/>
-          <w:sz w:val="28"/>
-          <w:szCs w:val="28"/>
-        </w:rPr>
-        <w:tab/>
+        <w:t xml:space="preserve"> (Online)</w:t>
       </w:r>
       <w:r>
         <w:rPr>
@@ -164,7 +155,7 @@
               </wp:anchor>
             </w:drawing>
           </mc:Choice>
-          <mc:Fallback xmlns:cx="http://schemas.microsoft.com/office/drawing/2014/chartex" xmlns:cx1="http://schemas.microsoft.com/office/drawing/2015/9/8/chartex" xmlns:w16se="http://schemas.microsoft.com/office/word/2015/wordml/symex">
+          <mc:Fallback xmlns:w16se="http://schemas.microsoft.com/office/word/2015/wordml/symex" xmlns:cx1="http://schemas.microsoft.com/office/drawing/2015/9/8/chartex" xmlns:cx="http://schemas.microsoft.com/office/drawing/2014/chartex">
             <w:pict>
               <v:line w14:anchorId="06F83520" id="Straight Connector 1" o:spid="_x0000_s1026" style="position:absolute;z-index:251659264;visibility:visible;mso-wrap-style:square;mso-height-percent:0;mso-wrap-distance-left:9pt;mso-wrap-distance-top:0;mso-wrap-distance-right:9pt;mso-wrap-distance-bottom:0;mso-position-horizontal:absolute;mso-position-horizontal-relative:text;mso-position-vertical:absolute;mso-position-vertical-relative:text;mso-height-percent:0;mso-height-relative:margin" from="0,5.65pt" to="442.2pt,5.65pt" o:gfxdata="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" strokecolor="black [3200]" strokeweight=".5pt">
                 <v:stroke joinstyle="miter"/>
@@ -204,7 +195,7 @@
           <w:rFonts w:asciiTheme="majorHAnsi" w:eastAsiaTheme="minorHAnsi" w:hAnsiTheme="majorHAnsi" w:cstheme="majorHAnsi"/>
           <w:b/>
           <w:i w:val="0"/>
-          <w:color w:val="1F3864" w:themeColor="accent5" w:themeShade="80"/>
+          <w:color w:val="2F5496" w:themeColor="accent5" w:themeShade="BF"/>
           <w:sz w:val="22"/>
         </w:rPr>
       </w:pPr>
@@ -213,7 +204,7 @@
           <w:rStyle w:val="ItemDescription"/>
           <w:rFonts w:asciiTheme="majorHAnsi" w:hAnsiTheme="majorHAnsi" w:cstheme="majorHAnsi"/>
           <w:i w:val="0"/>
-          <w:color w:val="1F3864" w:themeColor="accent5" w:themeShade="80"/>
+          <w:color w:val="2F5496" w:themeColor="accent5" w:themeShade="BF"/>
           <w:sz w:val="22"/>
         </w:rPr>
         <w:t>Dr. Daniel Maxwell</w:t>
@@ -228,7 +219,7 @@
           <w:rFonts w:asciiTheme="majorHAnsi" w:eastAsiaTheme="minorHAnsi" w:hAnsiTheme="majorHAnsi" w:cstheme="majorHAnsi"/>
           <w:b/>
           <w:i w:val="0"/>
-          <w:color w:val="1F3864" w:themeColor="accent5" w:themeShade="80"/>
+          <w:color w:val="2F5496" w:themeColor="accent5" w:themeShade="BF"/>
           <w:sz w:val="22"/>
         </w:rPr>
       </w:pPr>
@@ -237,7 +228,7 @@
           <w:rStyle w:val="ItemDescription"/>
           <w:rFonts w:asciiTheme="majorHAnsi" w:hAnsiTheme="majorHAnsi" w:cstheme="majorHAnsi"/>
           <w:i w:val="0"/>
-          <w:color w:val="1F3864" w:themeColor="accent5" w:themeShade="80"/>
+          <w:color w:val="2F5496" w:themeColor="accent5" w:themeShade="BF"/>
           <w:sz w:val="22"/>
         </w:rPr>
         <w:t>Marston Science Library L301B, danielmaxwell@ufl.edu</w:t>
@@ -247,7 +238,7 @@
           <w:rStyle w:val="ItemDescription"/>
           <w:rFonts w:asciiTheme="majorHAnsi" w:hAnsiTheme="majorHAnsi" w:cstheme="majorHAnsi"/>
           <w:i w:val="0"/>
-          <w:color w:val="1F3864" w:themeColor="accent5" w:themeShade="80"/>
+          <w:color w:val="2F5496" w:themeColor="accent5" w:themeShade="BF"/>
           <w:sz w:val="22"/>
         </w:rPr>
         <w:br/>
@@ -333,13 +324,14 @@
       <w:r>
         <w:rPr>
           <w:rFonts w:asciiTheme="majorHAnsi" w:hAnsiTheme="majorHAnsi" w:cstheme="majorHAnsi"/>
-          <w:color w:val="1F3864" w:themeColor="accent5" w:themeShade="80"/>
+          <w:color w:val="2F5496" w:themeColor="accent5" w:themeShade="BF"/>
         </w:rPr>
         <w:t>Wednesday (2:00 to 5:00 pm)</w:t>
       </w:r>
       <w:r>
         <w:rPr>
           <w:rFonts w:asciiTheme="majorHAnsi" w:hAnsiTheme="majorHAnsi" w:cstheme="majorHAnsi"/>
+          <w:color w:val="2F5496" w:themeColor="accent5" w:themeShade="BF"/>
           <w:sz w:val="24"/>
           <w:szCs w:val="24"/>
         </w:rPr>
@@ -413,7 +405,7 @@
               </wp:anchor>
             </w:drawing>
           </mc:Choice>
-          <mc:Fallback xmlns:cx="http://schemas.microsoft.com/office/drawing/2014/chartex" xmlns:cx1="http://schemas.microsoft.com/office/drawing/2015/9/8/chartex" xmlns:w16se="http://schemas.microsoft.com/office/word/2015/wordml/symex">
+          <mc:Fallback xmlns:w16se="http://schemas.microsoft.com/office/word/2015/wordml/symex" xmlns:cx1="http://schemas.microsoft.com/office/drawing/2015/9/8/chartex" xmlns:cx="http://schemas.microsoft.com/office/drawing/2014/chartex">
             <w:pict>
               <v:line w14:anchorId="47C1AC52" id="Straight Connector 2" o:spid="_x0000_s1026" style="position:absolute;z-index:251661312;visibility:visible;mso-wrap-style:square;mso-height-percent:0;mso-wrap-distance-left:9pt;mso-wrap-distance-top:0;mso-wrap-distance-right:9pt;mso-wrap-distance-bottom:0;mso-position-horizontal:absolute;mso-position-horizontal-relative:text;mso-position-vertical:absolute;mso-position-vertical-relative:text;mso-height-percent:0;mso-height-relative:margin" from="0,4.75pt" to="442.2pt,4.75pt" o:gfxdata="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" strokecolor="black [3200]" strokeweight=".5pt">
                 <v:stroke joinstyle="miter"/>
@@ -442,9 +434,238 @@
     </w:p>
     <w:p>
       <w:pPr>
+        <w:spacing w:after="0" w:line="276" w:lineRule="auto"/>
+        <w:rPr>
+          <w:rFonts w:asciiTheme="majorHAnsi" w:hAnsiTheme="majorHAnsi" w:cstheme="majorHAnsi"/>
+          <w:color w:val="2F5496" w:themeColor="accent5" w:themeShade="BF"/>
+          <w:sz w:val="24"/>
+          <w:szCs w:val="24"/>
+        </w:rPr>
+      </w:pPr>
+      <w:r>
+        <w:rPr>
+          <w:rFonts w:asciiTheme="majorHAnsi" w:hAnsiTheme="majorHAnsi" w:cstheme="majorHAnsi"/>
+          <w:color w:val="2F5496" w:themeColor="accent5" w:themeShade="BF"/>
+          <w:sz w:val="24"/>
+          <w:szCs w:val="24"/>
+        </w:rPr>
+        <w:t>Required Text</w:t>
+      </w:r>
+      <w:r>
+        <w:rPr>
+          <w:rFonts w:asciiTheme="majorHAnsi" w:hAnsiTheme="majorHAnsi" w:cstheme="majorHAnsi"/>
+          <w:color w:val="2F5496" w:themeColor="accent5" w:themeShade="BF"/>
+          <w:sz w:val="24"/>
+          <w:szCs w:val="24"/>
+        </w:rPr>
+        <w:t>s</w:t>
+      </w:r>
+    </w:p>
+    <w:p>
+      <w:pPr>
+        <w:spacing w:after="0" w:line="240" w:lineRule="auto"/>
+        <w:rPr>
+          <w:rFonts w:ascii="Calibri Light" w:hAnsi="Calibri Light" w:cs="Calibri Light"/>
+        </w:rPr>
+      </w:pPr>
+      <w:r>
+        <w:rPr>
+          <w:rFonts w:ascii="Calibri Light" w:hAnsi="Calibri Light" w:cs="Calibri Light"/>
+        </w:rPr>
+        <w:t xml:space="preserve">Carlson, K., &amp; Winquist, J. </w:t>
+      </w:r>
+      <w:r>
+        <w:rPr>
+          <w:rFonts w:ascii="Calibri Light" w:hAnsi="Calibri Light" w:cs="Calibri Light"/>
+        </w:rPr>
+        <w:t>(</w:t>
+      </w:r>
+      <w:r>
+        <w:rPr>
+          <w:rFonts w:ascii="Calibri Light" w:hAnsi="Calibri Light" w:cs="Calibri Light"/>
+        </w:rPr>
+        <w:t>2018</w:t>
+      </w:r>
+      <w:r>
+        <w:rPr>
+          <w:rFonts w:ascii="Calibri Light" w:hAnsi="Calibri Light" w:cs="Calibri Light"/>
+        </w:rPr>
+        <w:t xml:space="preserve">). </w:t>
+      </w:r>
+      <w:r>
+        <w:rPr>
+          <w:rFonts w:ascii="Calibri Light" w:hAnsi="Calibri Light" w:cs="Calibri Light"/>
+          <w:i/>
+        </w:rPr>
+        <w:t>An introduction to statistics: An active learning a</w:t>
+      </w:r>
+      <w:r>
+        <w:rPr>
+          <w:rFonts w:ascii="Calibri Light" w:hAnsi="Calibri Light" w:cs="Calibri Light"/>
+          <w:i/>
+        </w:rPr>
+        <w:t>pproach</w:t>
+      </w:r>
+      <w:r>
+        <w:rPr>
+          <w:rFonts w:ascii="Calibri Light" w:hAnsi="Calibri Light" w:cs="Calibri Light"/>
+        </w:rPr>
+        <w:t xml:space="preserve"> </w:t>
+      </w:r>
+      <w:r>
+        <w:rPr>
+          <w:rFonts w:ascii="Calibri Light" w:hAnsi="Calibri Light" w:cs="Calibri Light"/>
+        </w:rPr>
+        <w:t>(</w:t>
+      </w:r>
+      <w:r>
+        <w:rPr>
+          <w:rFonts w:ascii="Calibri Light" w:hAnsi="Calibri Light" w:cs="Calibri Light"/>
+        </w:rPr>
+        <w:t>2nd</w:t>
+      </w:r>
+      <w:r>
+        <w:rPr>
+          <w:rFonts w:ascii="Calibri Light" w:hAnsi="Calibri Light" w:cs="Calibri Light"/>
+        </w:rPr>
+        <w:t xml:space="preserve"> ed</w:t>
+      </w:r>
+      <w:r>
+        <w:rPr>
+          <w:rFonts w:ascii="Calibri Light" w:hAnsi="Calibri Light" w:cs="Calibri Light"/>
+        </w:rPr>
+        <w:t>.</w:t>
+      </w:r>
+      <w:r>
+        <w:rPr>
+          <w:rFonts w:ascii="Calibri Light" w:hAnsi="Calibri Light" w:cs="Calibri Light"/>
+        </w:rPr>
+        <w:t>) Thousand Oaks, CA:</w:t>
+      </w:r>
+      <w:r>
+        <w:rPr>
+          <w:rFonts w:ascii="Calibri Light" w:hAnsi="Calibri Light" w:cs="Calibri Light"/>
+        </w:rPr>
+        <w:t xml:space="preserve"> </w:t>
+      </w:r>
+      <w:r>
+        <w:rPr>
+          <w:rFonts w:ascii="Calibri Light" w:hAnsi="Calibri Light" w:cs="Calibri Light"/>
+        </w:rPr>
+        <w:t xml:space="preserve">Sage Publications. </w:t>
+      </w:r>
+      <w:r>
+        <w:rPr>
+          <w:rFonts w:ascii="Calibri Light" w:hAnsi="Calibri Light" w:cs="Calibri Light"/>
+        </w:rPr>
+        <w:t>ISBN 9781483378732.</w:t>
+      </w:r>
+    </w:p>
+    <w:p>
+      <w:pPr>
+        <w:spacing w:after="0" w:line="240" w:lineRule="auto"/>
+        <w:ind w:firstLine="720"/>
+        <w:rPr>
+          <w:rFonts w:ascii="Calibri Light" w:hAnsi="Calibri Light" w:cs="Calibri Light"/>
+        </w:rPr>
+      </w:pPr>
+      <w:r>
+        <w:rPr>
+          <w:rFonts w:ascii="Calibri Light" w:hAnsi="Calibri Light" w:cs="Calibri Light"/>
+        </w:rPr>
+        <w:t xml:space="preserve">This is a dramatically revised second edition so you cannot use the first edition of the book. </w:t>
+      </w:r>
+      <w:r>
+        <w:rPr>
+          <w:rFonts w:ascii="Calibri Light" w:hAnsi="Calibri Light" w:cs="Calibri Light"/>
+        </w:rPr>
+        <w:t xml:space="preserve"> </w:t>
+      </w:r>
+    </w:p>
+    <w:p>
+      <w:pPr>
+        <w:spacing w:after="0" w:line="240" w:lineRule="auto"/>
+        <w:rPr>
+          <w:rFonts w:ascii="Calibri Light" w:hAnsi="Calibri Light" w:cs="Calibri Light"/>
+        </w:rPr>
+      </w:pPr>
+    </w:p>
+    <w:p>
+      <w:pPr>
+        <w:spacing w:after="0" w:line="240" w:lineRule="auto"/>
+        <w:rPr>
+          <w:rFonts w:ascii="Calibri Light" w:hAnsi="Calibri Light" w:cs="Calibri Light"/>
+          <w:color w:val="333333"/>
+        </w:rPr>
+      </w:pPr>
+      <w:r>
+        <w:rPr>
+          <w:rFonts w:ascii="Calibri Light" w:hAnsi="Calibri Light" w:cs="Calibri Light"/>
+        </w:rPr>
+        <w:t xml:space="preserve">Stowell, S (2014). </w:t>
+      </w:r>
+      <w:r>
+        <w:rPr>
+          <w:rFonts w:ascii="Calibri Light" w:hAnsi="Calibri Light" w:cs="Calibri Light"/>
+          <w:i/>
+        </w:rPr>
+        <w:t xml:space="preserve">Using R for statistics </w:t>
+      </w:r>
+      <w:r>
+        <w:rPr>
+          <w:rFonts w:ascii="Calibri Light" w:hAnsi="Calibri Light" w:cs="Calibri Light"/>
+        </w:rPr>
+        <w:t>(1</w:t>
+      </w:r>
+      <w:r>
+        <w:rPr>
+          <w:rFonts w:ascii="Calibri Light" w:hAnsi="Calibri Light" w:cs="Calibri Light"/>
+          <w:vertAlign w:val="superscript"/>
+        </w:rPr>
+        <w:t>st</w:t>
+      </w:r>
+      <w:r>
+        <w:rPr>
+          <w:rFonts w:ascii="Calibri Light" w:hAnsi="Calibri Light" w:cs="Calibri Light"/>
+        </w:rPr>
+        <w:t xml:space="preserve"> ed.).</w:t>
+      </w:r>
+      <w:r>
+        <w:rPr>
+          <w:rFonts w:ascii="Calibri Light" w:hAnsi="Calibri Light" w:cs="Calibri Light"/>
+        </w:rPr>
+        <w:t xml:space="preserve">  Apress.  ISBN </w:t>
+      </w:r>
+      <w:r>
+        <w:rPr>
+          <w:rFonts w:ascii="Calibri Light" w:hAnsi="Calibri Light" w:cs="Calibri Light"/>
+          <w:color w:val="333333"/>
+        </w:rPr>
+        <w:t>978-1484201404</w:t>
+      </w:r>
+    </w:p>
+    <w:p>
+      <w:pPr>
+        <w:spacing w:after="0" w:line="240" w:lineRule="auto"/>
+        <w:ind w:firstLine="720"/>
+        <w:rPr>
+          <w:rFonts w:ascii="Calibri Light" w:hAnsi="Calibri Light" w:cs="Calibri Light"/>
+          <w:b/>
+        </w:rPr>
+      </w:pPr>
+      <w:r>
+        <w:rPr>
+          <w:rFonts w:ascii="Calibri Light" w:hAnsi="Calibri Light" w:cs="Calibri Light"/>
+          <w:color w:val="333333"/>
+        </w:rPr>
+        <w:t>An eBook version of this text is available for free on the library’s website.</w:t>
+      </w:r>
+    </w:p>
+    <w:p>
+      <w:pPr>
         <w:spacing w:after="0" w:line="360" w:lineRule="auto"/>
         <w:rPr>
-          <w:rFonts w:asciiTheme="majorHAnsi" w:hAnsiTheme="majorHAnsi" w:cstheme="majorHAnsi"/>
+          <w:rFonts w:ascii="Calibri Light" w:hAnsi="Calibri Light" w:cs="Calibri Light"/>
           <w:color w:val="C00000"/>
           <w:sz w:val="24"/>
           <w:szCs w:val="24"/>
@@ -452,261 +673,115 @@
       </w:pPr>
       <w:r>
         <w:rPr>
-          <w:rFonts w:asciiTheme="majorHAnsi" w:hAnsiTheme="majorHAnsi" w:cstheme="majorHAnsi"/>
+          <w:rFonts w:ascii="Calibri Light" w:hAnsi="Calibri Light" w:cs="Calibri Light"/>
           <w:color w:val="C00000"/>
           <w:sz w:val="24"/>
           <w:szCs w:val="24"/>
         </w:rPr>
-        <w:t>Required Text</w:t>
-      </w:r>
-      <w:r>
+        <w:t xml:space="preserve"> </w:t>
+      </w:r>
+    </w:p>
+    <w:p>
+      <w:pPr>
+        <w:spacing w:after="0" w:line="276" w:lineRule="auto"/>
         <w:rPr>
           <w:rFonts w:asciiTheme="majorHAnsi" w:hAnsiTheme="majorHAnsi" w:cstheme="majorHAnsi"/>
-          <w:color w:val="C00000"/>
+          <w:color w:val="2F5496" w:themeColor="accent5" w:themeShade="BF"/>
           <w:sz w:val="24"/>
           <w:szCs w:val="24"/>
         </w:rPr>
-        <w:t>s</w:t>
-      </w:r>
-    </w:p>
-    <w:p>
-      <w:pPr>
-        <w:spacing w:after="0" w:line="240" w:lineRule="auto"/>
-        <w:rPr>
-          <w:rFonts w:ascii="Calibri Light" w:hAnsi="Calibri Light" w:cs="Calibri Light"/>
-        </w:rPr>
-      </w:pPr>
-      <w:r>
-        <w:rPr>
-          <w:rFonts w:ascii="Calibri Light" w:hAnsi="Calibri Light" w:cs="Calibri Light"/>
-        </w:rPr>
-        <w:t xml:space="preserve">Carlson, K., &amp; Winquist, J. </w:t>
-      </w:r>
-      <w:r>
-        <w:rPr>
-          <w:rFonts w:ascii="Calibri Light" w:hAnsi="Calibri Light" w:cs="Calibri Light"/>
-        </w:rPr>
-        <w:t>(</w:t>
-      </w:r>
-      <w:r>
-        <w:rPr>
-          <w:rFonts w:ascii="Calibri Light" w:hAnsi="Calibri Light" w:cs="Calibri Light"/>
-        </w:rPr>
-        <w:t>2018</w:t>
-      </w:r>
-      <w:r>
-        <w:rPr>
-          <w:rFonts w:ascii="Calibri Light" w:hAnsi="Calibri Light" w:cs="Calibri Light"/>
-        </w:rPr>
-        <w:t xml:space="preserve">). </w:t>
-      </w:r>
-      <w:r>
-        <w:rPr>
-          <w:rFonts w:ascii="Calibri Light" w:hAnsi="Calibri Light" w:cs="Calibri Light"/>
-          <w:i/>
-        </w:rPr>
-        <w:t>An introduction to statistics: An active learning a</w:t>
-      </w:r>
-      <w:r>
-        <w:rPr>
-          <w:rFonts w:ascii="Calibri Light" w:hAnsi="Calibri Light" w:cs="Calibri Light"/>
-          <w:i/>
-        </w:rPr>
-        <w:t>pproach</w:t>
-      </w:r>
-      <w:r>
-        <w:rPr>
-          <w:rFonts w:ascii="Calibri Light" w:hAnsi="Calibri Light" w:cs="Calibri Light"/>
-        </w:rPr>
-        <w:t xml:space="preserve"> </w:t>
-      </w:r>
-      <w:r>
-        <w:rPr>
-          <w:rFonts w:ascii="Calibri Light" w:hAnsi="Calibri Light" w:cs="Calibri Light"/>
-        </w:rPr>
-        <w:t>(</w:t>
-      </w:r>
-      <w:r>
-        <w:rPr>
-          <w:rFonts w:ascii="Calibri Light" w:hAnsi="Calibri Light" w:cs="Calibri Light"/>
-        </w:rPr>
-        <w:t>2nd</w:t>
-      </w:r>
-      <w:r>
-        <w:rPr>
-          <w:rFonts w:ascii="Calibri Light" w:hAnsi="Calibri Light" w:cs="Calibri Light"/>
-        </w:rPr>
-        <w:t xml:space="preserve"> ed</w:t>
-      </w:r>
-      <w:r>
-        <w:rPr>
-          <w:rFonts w:ascii="Calibri Light" w:hAnsi="Calibri Light" w:cs="Calibri Light"/>
-        </w:rPr>
-        <w:t>.</w:t>
-      </w:r>
-      <w:r>
-        <w:rPr>
-          <w:rFonts w:ascii="Calibri Light" w:hAnsi="Calibri Light" w:cs="Calibri Light"/>
-        </w:rPr>
-        <w:t>) Thousand Oaks, CA:</w:t>
-      </w:r>
-      <w:r>
-        <w:rPr>
-          <w:rFonts w:ascii="Calibri Light" w:hAnsi="Calibri Light" w:cs="Calibri Light"/>
-        </w:rPr>
-        <w:t xml:space="preserve"> </w:t>
-      </w:r>
-      <w:r>
-        <w:rPr>
-          <w:rFonts w:ascii="Calibri Light" w:hAnsi="Calibri Light" w:cs="Calibri Light"/>
-        </w:rPr>
-        <w:t xml:space="preserve">Sage Publications. </w:t>
-      </w:r>
-      <w:r>
-        <w:rPr>
-          <w:rFonts w:ascii="Calibri Light" w:hAnsi="Calibri Light" w:cs="Calibri Light"/>
-        </w:rPr>
-        <w:t>ISBN 9781483378732.</w:t>
-      </w:r>
-    </w:p>
-    <w:p>
-      <w:pPr>
-        <w:spacing w:after="0" w:line="240" w:lineRule="auto"/>
-        <w:ind w:firstLine="720"/>
-        <w:rPr>
-          <w:rFonts w:ascii="Calibri Light" w:hAnsi="Calibri Light" w:cs="Calibri Light"/>
-        </w:rPr>
-      </w:pPr>
-      <w:r>
-        <w:rPr>
-          <w:rFonts w:ascii="Calibri Light" w:hAnsi="Calibri Light" w:cs="Calibri Light"/>
-        </w:rPr>
-        <w:t xml:space="preserve">This is a dramatically revised second edition so you cannot use the first edition of the book. </w:t>
-      </w:r>
-      <w:r>
-        <w:rPr>
-          <w:rFonts w:ascii="Calibri Light" w:hAnsi="Calibri Light" w:cs="Calibri Light"/>
-        </w:rPr>
-        <w:t xml:space="preserve"> </w:t>
-      </w:r>
-    </w:p>
-    <w:p>
-      <w:pPr>
-        <w:spacing w:after="0" w:line="240" w:lineRule="auto"/>
-        <w:rPr>
-          <w:rFonts w:ascii="Calibri Light" w:hAnsi="Calibri Light" w:cs="Calibri Light"/>
-        </w:rPr>
-      </w:pPr>
-    </w:p>
-    <w:p>
-      <w:pPr>
-        <w:spacing w:after="0" w:line="240" w:lineRule="auto"/>
-        <w:rPr>
-          <w:rFonts w:ascii="Calibri Light" w:hAnsi="Calibri Light" w:cs="Calibri Light"/>
-          <w:color w:val="333333"/>
-        </w:rPr>
-      </w:pPr>
-      <w:r>
-        <w:rPr>
-          <w:rFonts w:ascii="Calibri Light" w:hAnsi="Calibri Light" w:cs="Calibri Light"/>
-        </w:rPr>
-        <w:t xml:space="preserve">Stowell, S (2014). </w:t>
-      </w:r>
-      <w:r>
-        <w:rPr>
-          <w:rFonts w:ascii="Calibri Light" w:hAnsi="Calibri Light" w:cs="Calibri Light"/>
-          <w:i/>
-        </w:rPr>
-        <w:t xml:space="preserve">Using R for statistics </w:t>
-      </w:r>
-      <w:r>
-        <w:rPr>
-          <w:rFonts w:ascii="Calibri Light" w:hAnsi="Calibri Light" w:cs="Calibri Light"/>
-        </w:rPr>
-        <w:t>(1</w:t>
-      </w:r>
-      <w:r>
-        <w:rPr>
-          <w:rFonts w:ascii="Calibri Light" w:hAnsi="Calibri Light" w:cs="Calibri Light"/>
-          <w:vertAlign w:val="superscript"/>
-        </w:rPr>
-        <w:t>st</w:t>
-      </w:r>
-      <w:r>
-        <w:rPr>
-          <w:rFonts w:ascii="Calibri Light" w:hAnsi="Calibri Light" w:cs="Calibri Light"/>
-        </w:rPr>
-        <w:t xml:space="preserve"> ed.).</w:t>
-      </w:r>
-      <w:r>
-        <w:rPr>
-          <w:rFonts w:ascii="Calibri Light" w:hAnsi="Calibri Light" w:cs="Calibri Light"/>
-        </w:rPr>
-        <w:t xml:space="preserve">  Apress.  ISBN </w:t>
-      </w:r>
-      <w:r>
-        <w:rPr>
-          <w:rFonts w:ascii="Calibri Light" w:hAnsi="Calibri Light" w:cs="Calibri Light"/>
-          <w:color w:val="333333"/>
-        </w:rPr>
-        <w:t>978-1484201404</w:t>
-      </w:r>
-    </w:p>
-    <w:p>
-      <w:pPr>
-        <w:spacing w:after="0" w:line="240" w:lineRule="auto"/>
-        <w:ind w:firstLine="720"/>
-        <w:rPr>
-          <w:rFonts w:ascii="Calibri Light" w:hAnsi="Calibri Light" w:cs="Calibri Light"/>
-          <w:b/>
-        </w:rPr>
-      </w:pPr>
-      <w:r>
-        <w:rPr>
-          <w:rFonts w:ascii="Calibri Light" w:hAnsi="Calibri Light" w:cs="Calibri Light"/>
-          <w:color w:val="333333"/>
-        </w:rPr>
-        <w:t>An eBook version of this text is available for free on the library’s website.</w:t>
-      </w:r>
-    </w:p>
-    <w:p>
-      <w:pPr>
-        <w:spacing w:after="0" w:line="360" w:lineRule="auto"/>
-        <w:rPr>
-          <w:rFonts w:ascii="Calibri Light" w:hAnsi="Calibri Light" w:cs="Calibri Light"/>
-          <w:color w:val="C00000"/>
+      </w:pPr>
+      <w:r>
+        <w:rPr>
+          <w:rFonts w:asciiTheme="majorHAnsi" w:hAnsiTheme="majorHAnsi" w:cstheme="majorHAnsi"/>
+          <w:color w:val="2F5496" w:themeColor="accent5" w:themeShade="BF"/>
           <w:sz w:val="24"/>
           <w:szCs w:val="24"/>
         </w:rPr>
-      </w:pPr>
-      <w:r>
-        <w:rPr>
-          <w:rFonts w:ascii="Calibri Light" w:hAnsi="Calibri Light" w:cs="Calibri Light"/>
-          <w:color w:val="C00000"/>
+        <w:t>Required Software</w:t>
+      </w:r>
+    </w:p>
+    <w:p>
+      <w:pPr>
+        <w:suppressAutoHyphens/>
+        <w:spacing w:after="0" w:line="240" w:lineRule="auto"/>
+        <w:rPr>
+          <w:rFonts w:ascii="Calibri Light" w:hAnsi="Calibri Light" w:cs="Calibri Light"/>
+        </w:rPr>
+      </w:pPr>
+      <w:r>
+        <w:rPr>
+          <w:rFonts w:ascii="Calibri Light" w:hAnsi="Calibri Light" w:cs="Calibri Light"/>
+        </w:rPr>
+        <w:t>You will be required to use the free Rstudio integrated development environment (IDE).</w:t>
+      </w:r>
+      <w:r>
+        <w:rPr>
+          <w:rFonts w:ascii="Calibri Light" w:hAnsi="Calibri Light" w:cs="Calibri Light"/>
+        </w:rPr>
+        <w:t xml:space="preserve">  Instructions on how to install this software package are provided in </w:t>
+      </w:r>
+      <w:r>
+        <w:rPr>
+          <w:rFonts w:ascii="Calibri Light" w:hAnsi="Calibri Light" w:cs="Calibri Light"/>
+        </w:rPr>
+        <w:t>Module 1: R and RStudio.</w:t>
+      </w:r>
+    </w:p>
+    <w:p>
+      <w:pPr>
+        <w:suppressAutoHyphens/>
+        <w:spacing w:after="0" w:line="240" w:lineRule="auto"/>
+        <w:rPr>
+          <w:rFonts w:asciiTheme="majorHAnsi" w:hAnsiTheme="majorHAnsi" w:cstheme="majorHAnsi"/>
+        </w:rPr>
+      </w:pPr>
+    </w:p>
+    <w:p>
+      <w:pPr>
+        <w:spacing w:after="0" w:line="276" w:lineRule="auto"/>
+        <w:rPr>
+          <w:rFonts w:asciiTheme="majorHAnsi" w:hAnsiTheme="majorHAnsi" w:cstheme="majorHAnsi"/>
+          <w:color w:val="2F5496" w:themeColor="accent5" w:themeShade="BF"/>
           <w:sz w:val="24"/>
           <w:szCs w:val="24"/>
         </w:rPr>
-        <w:t xml:space="preserve"> </w:t>
-      </w:r>
-    </w:p>
-    <w:p>
-      <w:pPr>
-        <w:spacing w:after="0" w:line="360" w:lineRule="auto"/>
+      </w:pPr>
+      <w:r>
         <w:rPr>
           <w:rFonts w:asciiTheme="majorHAnsi" w:hAnsiTheme="majorHAnsi" w:cstheme="majorHAnsi"/>
-          <w:color w:val="C00000"/>
+          <w:color w:val="2F5496" w:themeColor="accent5" w:themeShade="BF"/>
           <w:sz w:val="24"/>
           <w:szCs w:val="24"/>
         </w:rPr>
-      </w:pPr>
+        <w:t>Office Hours</w:t>
+      </w:r>
       <w:r>
         <w:rPr>
           <w:rFonts w:asciiTheme="majorHAnsi" w:hAnsiTheme="majorHAnsi" w:cstheme="majorHAnsi"/>
-          <w:color w:val="C00000"/>
+          <w:color w:val="2F5496" w:themeColor="accent5" w:themeShade="BF"/>
           <w:sz w:val="24"/>
           <w:szCs w:val="24"/>
         </w:rPr>
-        <w:t>Required Software</w:t>
+        <w:t xml:space="preserve">, </w:t>
+      </w:r>
+      <w:r>
+        <w:rPr>
+          <w:rFonts w:asciiTheme="majorHAnsi" w:hAnsiTheme="majorHAnsi" w:cstheme="majorHAnsi"/>
+          <w:color w:val="2F5496" w:themeColor="accent5" w:themeShade="BF"/>
+          <w:sz w:val="24"/>
+          <w:szCs w:val="24"/>
+        </w:rPr>
+        <w:t>Tutoring</w:t>
+      </w:r>
+      <w:r>
+        <w:rPr>
+          <w:rFonts w:asciiTheme="majorHAnsi" w:hAnsiTheme="majorHAnsi" w:cstheme="majorHAnsi"/>
+          <w:color w:val="2F5496" w:themeColor="accent5" w:themeShade="BF"/>
+          <w:sz w:val="24"/>
+          <w:szCs w:val="24"/>
+        </w:rPr>
+        <w:t>, and Academic Support</w:t>
       </w:r>
     </w:p>
     <w:p>
@@ -721,19 +796,31 @@
         <w:rPr>
           <w:rFonts w:ascii="Calibri Light" w:hAnsi="Calibri Light" w:cs="Calibri Light"/>
         </w:rPr>
-        <w:t>You will be required to use the free Rstudio integrated development environment (IDE).</w:t>
-      </w:r>
-      <w:r>
-        <w:rPr>
-          <w:rFonts w:ascii="Calibri Light" w:hAnsi="Calibri Light" w:cs="Calibri Light"/>
-        </w:rPr>
-        <w:t xml:space="preserve">  Instructions on how to install this software package are provided in </w:t>
-      </w:r>
-      <w:r>
-        <w:rPr>
-          <w:rFonts w:ascii="Calibri Light" w:hAnsi="Calibri Light" w:cs="Calibri Light"/>
-        </w:rPr>
-        <w:t>Module 1: R and RStudio.</w:t>
+        <w:t xml:space="preserve">I have </w:t>
+      </w:r>
+      <w:r>
+        <w:rPr>
+          <w:rFonts w:ascii="Calibri Light" w:hAnsi="Calibri Light" w:cs="Calibri Light"/>
+        </w:rPr>
+        <w:t xml:space="preserve">scheduled </w:t>
+      </w:r>
+      <w:r>
+        <w:rPr>
+          <w:rFonts w:ascii="Calibri Light" w:hAnsi="Calibri Light" w:cs="Calibri Light"/>
+        </w:rPr>
+        <w:t xml:space="preserve">office hours </w:t>
+      </w:r>
+      <w:r>
+        <w:rPr>
+          <w:rFonts w:ascii="Calibri Light" w:hAnsi="Calibri Light" w:cs="Calibri Light"/>
+        </w:rPr>
+        <w:t xml:space="preserve">each </w:t>
+      </w:r>
+      <w:r>
+        <w:rPr>
+          <w:rFonts w:ascii="Calibri Light" w:hAnsi="Calibri Light" w:cs="Calibri Light"/>
+        </w:rPr>
+        <w:t xml:space="preserve">week, but I am available at other times as well. If you would like to meet with me, just send an email with times you are available and we can set up a time to meet. </w:t>
       </w:r>
     </w:p>
     <w:p>
@@ -741,156 +828,61 @@
         <w:suppressAutoHyphens/>
         <w:spacing w:after="0" w:line="240" w:lineRule="auto"/>
         <w:rPr>
-          <w:rFonts w:asciiTheme="majorHAnsi" w:hAnsiTheme="majorHAnsi" w:cstheme="majorHAnsi"/>
-        </w:rPr>
-      </w:pPr>
-    </w:p>
-    <w:p>
-      <w:pPr>
-        <w:spacing w:after="0" w:line="360" w:lineRule="auto"/>
-        <w:rPr>
-          <w:rFonts w:asciiTheme="majorHAnsi" w:hAnsiTheme="majorHAnsi" w:cstheme="majorHAnsi"/>
-          <w:color w:val="C00000"/>
+          <w:rFonts w:ascii="Calibri Light" w:hAnsi="Calibri Light" w:cs="Calibri Light"/>
+        </w:rPr>
+      </w:pPr>
+    </w:p>
+    <w:p>
+      <w:pPr>
+        <w:suppressAutoHyphens/>
+        <w:spacing w:after="0" w:line="240" w:lineRule="auto"/>
+        <w:rPr>
+          <w:rFonts w:ascii="Calibri Light" w:hAnsi="Calibri Light" w:cs="Calibri Light"/>
+        </w:rPr>
+      </w:pPr>
+      <w:r>
+        <w:rPr>
+          <w:rFonts w:ascii="Calibri Light" w:hAnsi="Calibri Light" w:cs="Calibri Light"/>
+        </w:rPr>
+        <w:t xml:space="preserve">We will also have student tutors hold regular office hours each week. These hours will be posted on </w:t>
+      </w:r>
+      <w:r>
+        <w:rPr>
+          <w:rFonts w:ascii="Calibri Light" w:hAnsi="Calibri Light" w:cs="Calibri Light"/>
+        </w:rPr>
+        <w:t>Canvas</w:t>
+      </w:r>
+      <w:r>
+        <w:rPr>
+          <w:rFonts w:ascii="Calibri Light" w:hAnsi="Calibri Light" w:cs="Calibri Light"/>
+        </w:rPr>
+        <w:t xml:space="preserve"> as soon as they are available. </w:t>
+      </w:r>
+    </w:p>
+    <w:p>
+      <w:pPr>
+        <w:suppressAutoHyphens/>
+        <w:spacing w:after="0" w:line="240" w:lineRule="auto"/>
+        <w:rPr>
+          <w:rFonts w:ascii="Times New Roman" w:hAnsi="Times New Roman" w:cs="Times New Roman"/>
+        </w:rPr>
+      </w:pPr>
+    </w:p>
+    <w:p>
+      <w:pPr>
+        <w:suppressAutoHyphens/>
+        <w:spacing w:after="0" w:line="276" w:lineRule="auto"/>
+        <w:rPr>
+          <w:rFonts w:ascii="Calibri Light" w:hAnsi="Calibri Light" w:cs="Calibri Light"/>
+          <w:color w:val="2F5496" w:themeColor="accent5" w:themeShade="BF"/>
           <w:sz w:val="24"/>
           <w:szCs w:val="24"/>
         </w:rPr>
       </w:pPr>
       <w:r>
         <w:rPr>
-          <w:rFonts w:asciiTheme="majorHAnsi" w:hAnsiTheme="majorHAnsi" w:cstheme="majorHAnsi"/>
-          <w:color w:val="C00000"/>
-          <w:sz w:val="24"/>
-          <w:szCs w:val="24"/>
-        </w:rPr>
-        <w:t>Office Hours</w:t>
-      </w:r>
-      <w:r>
-        <w:rPr>
-          <w:rFonts w:asciiTheme="majorHAnsi" w:hAnsiTheme="majorHAnsi" w:cstheme="majorHAnsi"/>
-          <w:color w:val="C00000"/>
-          <w:sz w:val="24"/>
-          <w:szCs w:val="24"/>
-        </w:rPr>
-        <w:t xml:space="preserve">, </w:t>
-      </w:r>
-      <w:r>
-        <w:rPr>
-          <w:rFonts w:asciiTheme="majorHAnsi" w:hAnsiTheme="majorHAnsi" w:cstheme="majorHAnsi"/>
-          <w:color w:val="C00000"/>
-          <w:sz w:val="24"/>
-          <w:szCs w:val="24"/>
-        </w:rPr>
-        <w:t>Tutoring</w:t>
-      </w:r>
-      <w:r>
-        <w:rPr>
-          <w:rFonts w:asciiTheme="majorHAnsi" w:hAnsiTheme="majorHAnsi" w:cstheme="majorHAnsi"/>
-          <w:color w:val="C00000"/>
-          <w:sz w:val="24"/>
-          <w:szCs w:val="24"/>
-        </w:rPr>
-        <w:t>, and Academic Support</w:t>
-      </w:r>
-    </w:p>
-    <w:p>
-      <w:pPr>
-        <w:suppressAutoHyphens/>
-        <w:spacing w:after="0" w:line="240" w:lineRule="auto"/>
-        <w:rPr>
-          <w:rFonts w:ascii="Calibri Light" w:hAnsi="Calibri Light" w:cs="Calibri Light"/>
-        </w:rPr>
-      </w:pPr>
-      <w:r>
-        <w:rPr>
-          <w:rFonts w:ascii="Calibri Light" w:hAnsi="Calibri Light" w:cs="Calibri Light"/>
-        </w:rPr>
-        <w:t xml:space="preserve">I have </w:t>
-      </w:r>
-      <w:r>
-        <w:rPr>
-          <w:rFonts w:ascii="Calibri Light" w:hAnsi="Calibri Light" w:cs="Calibri Light"/>
-        </w:rPr>
-        <w:t xml:space="preserve">scheduled </w:t>
-      </w:r>
-      <w:r>
-        <w:rPr>
-          <w:rFonts w:ascii="Calibri Light" w:hAnsi="Calibri Light" w:cs="Calibri Light"/>
-        </w:rPr>
-        <w:t xml:space="preserve">office hours </w:t>
-      </w:r>
-      <w:r>
-        <w:rPr>
-          <w:rFonts w:ascii="Calibri Light" w:hAnsi="Calibri Light" w:cs="Calibri Light"/>
-        </w:rPr>
-        <w:t xml:space="preserve">each </w:t>
-      </w:r>
-      <w:r>
-        <w:rPr>
-          <w:rFonts w:ascii="Calibri Light" w:hAnsi="Calibri Light" w:cs="Calibri Light"/>
-        </w:rPr>
-        <w:t xml:space="preserve">week, but I am available at other times as well. If you would like to meet with me, just send an email with times you are available and we can set up a time to meet. </w:t>
-      </w:r>
-    </w:p>
-    <w:p>
-      <w:pPr>
-        <w:suppressAutoHyphens/>
-        <w:spacing w:after="0" w:line="240" w:lineRule="auto"/>
-        <w:rPr>
-          <w:rFonts w:ascii="Calibri Light" w:hAnsi="Calibri Light" w:cs="Calibri Light"/>
-        </w:rPr>
-      </w:pPr>
-    </w:p>
-    <w:p>
-      <w:pPr>
-        <w:suppressAutoHyphens/>
-        <w:spacing w:after="0" w:line="240" w:lineRule="auto"/>
-        <w:rPr>
-          <w:rFonts w:ascii="Calibri Light" w:hAnsi="Calibri Light" w:cs="Calibri Light"/>
-        </w:rPr>
-      </w:pPr>
-      <w:r>
-        <w:rPr>
-          <w:rFonts w:ascii="Calibri Light" w:hAnsi="Calibri Light" w:cs="Calibri Light"/>
-        </w:rPr>
-        <w:t xml:space="preserve">We will also have student tutors hold regular office hours each week. These hours will be posted on </w:t>
-      </w:r>
-      <w:r>
-        <w:rPr>
-          <w:rFonts w:ascii="Calibri Light" w:hAnsi="Calibri Light" w:cs="Calibri Light"/>
-        </w:rPr>
-        <w:t>Canvas</w:t>
-      </w:r>
-      <w:r>
-        <w:rPr>
-          <w:rFonts w:ascii="Calibri Light" w:hAnsi="Calibri Light" w:cs="Calibri Light"/>
-        </w:rPr>
-        <w:t xml:space="preserve"> as soon as they are available. </w:t>
-      </w:r>
-    </w:p>
-    <w:p>
-      <w:pPr>
-        <w:suppressAutoHyphens/>
-        <w:spacing w:after="0" w:line="240" w:lineRule="auto"/>
-        <w:rPr>
-          <w:rFonts w:ascii="Times New Roman" w:hAnsi="Times New Roman" w:cs="Times New Roman"/>
-        </w:rPr>
-      </w:pPr>
-    </w:p>
-    <w:p>
-      <w:pPr>
-        <w:suppressAutoHyphens/>
-        <w:spacing w:after="0" w:line="360" w:lineRule="auto"/>
-        <w:rPr>
-          <w:rFonts w:ascii="Calibri Light" w:hAnsi="Calibri Light" w:cs="Calibri Light"/>
-          <w:color w:val="C00000"/>
-          <w:sz w:val="24"/>
-          <w:szCs w:val="24"/>
-        </w:rPr>
-      </w:pPr>
-      <w:r>
-        <w:rPr>
-          <w:rFonts w:ascii="Calibri Light" w:hAnsi="Calibri Light" w:cs="Calibri Light"/>
-          <w:color w:val="C00000"/>
+          <w:rFonts w:ascii="Calibri Light" w:hAnsi="Calibri Light" w:cs="Calibri Light"/>
+          <w:color w:val="2F5496" w:themeColor="accent5" w:themeShade="BF"/>
           <w:sz w:val="24"/>
           <w:szCs w:val="24"/>
         </w:rPr>
@@ -1034,10 +1026,10 @@
     </w:p>
     <w:p>
       <w:pPr>
-        <w:spacing w:after="0" w:line="360" w:lineRule="auto"/>
-        <w:rPr>
-          <w:rFonts w:ascii="Calibri Light" w:hAnsi="Calibri Light" w:cs="Calibri Light"/>
-          <w:color w:val="C00000"/>
+        <w:spacing w:after="0" w:line="276" w:lineRule="auto"/>
+        <w:rPr>
+          <w:rFonts w:ascii="Calibri Light" w:hAnsi="Calibri Light" w:cs="Calibri Light"/>
+          <w:color w:val="2F5496" w:themeColor="accent5" w:themeShade="BF"/>
           <w:sz w:val="24"/>
           <w:szCs w:val="24"/>
         </w:rPr>
@@ -1045,7 +1037,7 @@
       <w:r>
         <w:rPr>
           <w:rFonts w:ascii="Calibri Light" w:hAnsi="Calibri Light" w:cs="Calibri Light"/>
-          <w:color w:val="C00000"/>
+          <w:color w:val="2F5496" w:themeColor="accent5" w:themeShade="BF"/>
           <w:sz w:val="24"/>
           <w:szCs w:val="24"/>
         </w:rPr>
@@ -1489,18 +1481,73 @@
     </w:p>
     <w:p>
       <w:pPr>
-        <w:spacing w:after="0" w:line="360" w:lineRule="auto"/>
-        <w:rPr>
-          <w:rFonts w:asciiTheme="majorHAnsi" w:hAnsiTheme="majorHAnsi" w:cstheme="majorHAnsi"/>
-          <w:color w:val="C00000"/>
+        <w:suppressAutoHyphens/>
+        <w:spacing w:after="0" w:line="276" w:lineRule="auto"/>
+        <w:rPr>
+          <w:rFonts w:ascii="Calibri Light" w:hAnsi="Calibri Light" w:cs="Calibri Light"/>
+          <w:color w:val="2F5496" w:themeColor="accent5" w:themeShade="BF"/>
           <w:sz w:val="24"/>
           <w:szCs w:val="24"/>
         </w:rPr>
       </w:pPr>
       <w:r>
         <w:rPr>
+          <w:rFonts w:ascii="Calibri Light" w:hAnsi="Calibri Light" w:cs="Calibri Light"/>
+          <w:color w:val="2F5496" w:themeColor="accent5" w:themeShade="BF"/>
+          <w:sz w:val="24"/>
+          <w:szCs w:val="24"/>
+        </w:rPr>
+        <w:t>Course Communication</w:t>
+      </w:r>
+    </w:p>
+    <w:p>
+      <w:pPr>
+        <w:suppressAutoHyphens/>
+        <w:spacing w:after="0" w:line="276" w:lineRule="auto"/>
+        <w:rPr>
+          <w:rStyle w:val="ItemDescription"/>
+          <w:rFonts w:ascii="Calibri Light" w:eastAsiaTheme="minorHAnsi" w:hAnsi="Calibri Light" w:cs="Calibri Light"/>
+          <w:i w:val="0"/>
+          <w:color w:val="2F5496" w:themeColor="accent5" w:themeShade="BF"/>
+          <w:szCs w:val="24"/>
+        </w:rPr>
+      </w:pPr>
+      <w:r>
+        <w:rPr>
+          <w:rStyle w:val="ItemDescription"/>
+          <w:rFonts w:ascii="Calibri Light" w:hAnsi="Calibri Light" w:cs="Calibri Light"/>
+          <w:i w:val="0"/>
+          <w:color w:val="262626"/>
+          <w:sz w:val="22"/>
+        </w:rPr>
+        <w:t>All course-related communication and questions should be posted to the Canvas learning environment.  Private questions should be sent to the instructor via Canvas -- the course management system.</w:t>
+      </w:r>
+    </w:p>
+    <w:p>
+      <w:pPr>
+        <w:spacing w:after="0" w:line="276" w:lineRule="auto"/>
+        <w:rPr>
           <w:rFonts w:asciiTheme="majorHAnsi" w:hAnsiTheme="majorHAnsi" w:cstheme="majorHAnsi"/>
-          <w:color w:val="C00000"/>
+          <w:color w:val="2F5496" w:themeColor="accent5" w:themeShade="BF"/>
+          <w:sz w:val="24"/>
+          <w:szCs w:val="24"/>
+        </w:rPr>
+      </w:pPr>
+    </w:p>
+    <w:p>
+      <w:pPr>
+        <w:spacing w:after="0" w:line="276" w:lineRule="auto"/>
+        <w:rPr>
+          <w:rFonts w:asciiTheme="majorHAnsi" w:hAnsiTheme="majorHAnsi" w:cstheme="majorHAnsi"/>
+          <w:color w:val="2F5496" w:themeColor="accent5" w:themeShade="BF"/>
+          <w:sz w:val="24"/>
+          <w:szCs w:val="24"/>
+        </w:rPr>
+      </w:pPr>
+      <w:r>
+        <w:rPr>
+          <w:rFonts w:asciiTheme="majorHAnsi" w:hAnsiTheme="majorHAnsi" w:cstheme="majorHAnsi"/>
+          <w:color w:val="2F5496" w:themeColor="accent5" w:themeShade="BF"/>
           <w:sz w:val="24"/>
           <w:szCs w:val="24"/>
         </w:rPr>
@@ -1628,10 +1675,10 @@
     </w:p>
     <w:p>
       <w:pPr>
-        <w:spacing w:after="0" w:line="360" w:lineRule="auto"/>
+        <w:spacing w:after="0" w:line="276" w:lineRule="auto"/>
         <w:rPr>
           <w:rFonts w:asciiTheme="majorHAnsi" w:hAnsiTheme="majorHAnsi" w:cstheme="majorHAnsi"/>
-          <w:color w:val="C00000"/>
+          <w:color w:val="2F5496" w:themeColor="accent5" w:themeShade="BF"/>
           <w:sz w:val="24"/>
           <w:szCs w:val="24"/>
         </w:rPr>
@@ -1639,7 +1686,7 @@
       <w:r>
         <w:rPr>
           <w:rFonts w:asciiTheme="majorHAnsi" w:hAnsiTheme="majorHAnsi" w:cstheme="majorHAnsi"/>
-          <w:color w:val="C00000"/>
+          <w:color w:val="2F5496" w:themeColor="accent5" w:themeShade="BF"/>
           <w:sz w:val="24"/>
           <w:szCs w:val="24"/>
         </w:rPr>
@@ -1778,9 +1825,16 @@
       <w:r>
         <w:rPr>
           <w:rFonts w:ascii="Calibri Light" w:hAnsi="Calibri Light" w:cs="Calibri Light"/>
-          <w:color w:val="7030A0"/>
+          <w:color w:val="0070C0"/>
         </w:rPr>
         <w:t>XX</w:t>
+      </w:r>
+      <w:r>
+        <w:rPr>
+          <w:rFonts w:ascii="Calibri Light" w:hAnsi="Calibri Light" w:cs="Calibri Light"/>
+          <w:color w:val="0070C0"/>
+        </w:rPr>
+        <w:t>X</w:t>
       </w:r>
       <w:r>
         <w:rPr>
@@ -1806,10 +1860,10 @@
     </w:p>
     <w:p>
       <w:pPr>
-        <w:spacing w:after="0" w:line="360" w:lineRule="auto"/>
+        <w:spacing w:after="0" w:line="276" w:lineRule="auto"/>
         <w:rPr>
           <w:rFonts w:asciiTheme="majorHAnsi" w:hAnsiTheme="majorHAnsi" w:cstheme="majorHAnsi"/>
-          <w:color w:val="C00000"/>
+          <w:color w:val="2F5496" w:themeColor="accent5" w:themeShade="BF"/>
           <w:sz w:val="24"/>
           <w:szCs w:val="24"/>
         </w:rPr>
@@ -1817,7 +1871,7 @@
       <w:r>
         <w:rPr>
           <w:rFonts w:asciiTheme="majorHAnsi" w:hAnsiTheme="majorHAnsi" w:cstheme="majorHAnsi"/>
-          <w:color w:val="C00000"/>
+          <w:color w:val="2F5496" w:themeColor="accent5" w:themeShade="BF"/>
           <w:sz w:val="24"/>
           <w:szCs w:val="24"/>
         </w:rPr>
@@ -1826,7 +1880,7 @@
       <w:r>
         <w:rPr>
           <w:rFonts w:asciiTheme="majorHAnsi" w:hAnsiTheme="majorHAnsi" w:cstheme="majorHAnsi"/>
-          <w:color w:val="C00000"/>
+          <w:color w:val="2F5496" w:themeColor="accent5" w:themeShade="BF"/>
           <w:sz w:val="24"/>
           <w:szCs w:val="24"/>
         </w:rPr>
@@ -1856,7 +1910,14 @@
         <w:rPr>
           <w:rFonts w:ascii="Calibri Light" w:hAnsi="Calibri Light" w:cs="Calibri Light"/>
         </w:rPr>
-        <w:t xml:space="preserve">.  Your goal when completing the activities is to understand the material rather than simply get the right answers. </w:t>
+        <w:t xml:space="preserve">.  Your goal when completing the activities is to understand the material rather </w:t>
+      </w:r>
+      <w:r>
+        <w:rPr>
+          <w:rFonts w:ascii="Calibri Light" w:hAnsi="Calibri Light" w:cs="Calibri Light"/>
+        </w:rPr>
+        <w:lastRenderedPageBreak/>
+        <w:t xml:space="preserve">than simply get the right answers. </w:t>
       </w:r>
       <w:r>
         <w:rPr>
@@ -1940,14 +2001,7 @@
         <w:rPr>
           <w:rFonts w:ascii="Calibri Light" w:hAnsi="Calibri Light" w:cs="Calibri Light"/>
         </w:rPr>
-        <w:t xml:space="preserve">. If you turn in your activity on time, complete, and with your </w:t>
-      </w:r>
-      <w:r>
-        <w:rPr>
-          <w:rFonts w:ascii="Calibri Light" w:hAnsi="Calibri Light" w:cs="Calibri Light"/>
-        </w:rPr>
-        <w:lastRenderedPageBreak/>
-        <w:t xml:space="preserve">work shown, you will earn full credit for that assignment. If it is only partially complete, your work is not shown, or it is turned in late, you will receive partial credit. </w:t>
+        <w:t xml:space="preserve">. If you turn in your activity on time, complete, and with your work shown, you will earn full credit for that assignment. If it is only partially complete, your work is not shown, or it is turned in late, you will receive partial credit. </w:t>
       </w:r>
       <w:r>
         <w:rPr>
@@ -2135,12 +2189,12 @@
     </w:p>
     <w:p>
       <w:pPr>
-        <w:spacing w:line="276" w:lineRule="auto"/>
+        <w:spacing w:after="0" w:line="276" w:lineRule="auto"/>
         <w:rPr>
           <w:rStyle w:val="Heading3Char"/>
           <w:rFonts w:asciiTheme="majorHAnsi" w:eastAsiaTheme="minorHAnsi" w:hAnsiTheme="majorHAnsi" w:cstheme="majorHAnsi"/>
           <w:b w:val="0"/>
-          <w:color w:val="C00000"/>
+          <w:color w:val="2F5496" w:themeColor="accent5" w:themeShade="BF"/>
           <w:sz w:val="24"/>
           <w:szCs w:val="24"/>
         </w:rPr>
@@ -2150,7 +2204,7 @@
           <w:rStyle w:val="Heading3Char"/>
           <w:rFonts w:asciiTheme="majorHAnsi" w:eastAsiaTheme="minorHAnsi" w:hAnsiTheme="majorHAnsi" w:cstheme="majorHAnsi"/>
           <w:b w:val="0"/>
-          <w:color w:val="C00000"/>
+          <w:color w:val="2F5496" w:themeColor="accent5" w:themeShade="BF"/>
           <w:sz w:val="24"/>
           <w:szCs w:val="24"/>
         </w:rPr>
@@ -2455,11 +2509,9 @@
     </w:p>
     <w:p>
       <w:pPr>
-        <w:suppressAutoHyphens/>
-        <w:spacing w:after="0" w:line="360" w:lineRule="auto"/>
-        <w:rPr>
-          <w:rFonts w:ascii="Calibri Light" w:hAnsi="Calibri Light" w:cs="Calibri Light"/>
-          <w:color w:val="C00000"/>
+        <w:rPr>
+          <w:rFonts w:ascii="Calibri Light" w:hAnsi="Calibri Light" w:cs="Calibri Light"/>
+          <w:color w:val="2F5496" w:themeColor="accent5" w:themeShade="BF"/>
           <w:sz w:val="24"/>
           <w:szCs w:val="24"/>
         </w:rPr>
@@ -2467,10 +2519,32 @@
       <w:r>
         <w:rPr>
           <w:rFonts w:ascii="Calibri Light" w:hAnsi="Calibri Light" w:cs="Calibri Light"/>
-          <w:color w:val="C00000"/>
+          <w:color w:val="2F5496" w:themeColor="accent5" w:themeShade="BF"/>
           <w:sz w:val="24"/>
           <w:szCs w:val="24"/>
         </w:rPr>
+        <w:br w:type="page"/>
+      </w:r>
+    </w:p>
+    <w:p>
+      <w:pPr>
+        <w:suppressAutoHyphens/>
+        <w:spacing w:after="0" w:line="276" w:lineRule="auto"/>
+        <w:rPr>
+          <w:rFonts w:ascii="Calibri Light" w:hAnsi="Calibri Light" w:cs="Calibri Light"/>
+          <w:color w:val="2F5496" w:themeColor="accent5" w:themeShade="BF"/>
+          <w:sz w:val="24"/>
+          <w:szCs w:val="24"/>
+        </w:rPr>
+      </w:pPr>
+      <w:r>
+        <w:rPr>
+          <w:rFonts w:ascii="Calibri Light" w:hAnsi="Calibri Light" w:cs="Calibri Light"/>
+          <w:color w:val="2F5496" w:themeColor="accent5" w:themeShade="BF"/>
+          <w:sz w:val="24"/>
+          <w:szCs w:val="24"/>
+        </w:rPr>
+        <w:lastRenderedPageBreak/>
         <w:t>Student Assignments and Assessment</w:t>
       </w:r>
     </w:p>
@@ -2624,14 +2698,7 @@
         <w:rPr>
           <w:rFonts w:ascii="Calibri Light" w:hAnsi="Calibri Light" w:cs="Calibri Light"/>
         </w:rPr>
-        <w:t xml:space="preserve"> as </w:t>
-      </w:r>
-      <w:r>
-        <w:rPr>
-          <w:rFonts w:ascii="Calibri Light" w:hAnsi="Calibri Light" w:cs="Calibri Light"/>
-        </w:rPr>
-        <w:lastRenderedPageBreak/>
-        <w:t>a set</w:t>
+        <w:t xml:space="preserve"> as a set</w:t>
       </w:r>
       <w:r>
         <w:rPr>
@@ -2676,13 +2743,26 @@
         <w:rPr>
           <w:rFonts w:ascii="Calibri Light" w:hAnsi="Calibri Light" w:cs="Calibri Light"/>
         </w:rPr>
-        <w:t>ceive out of the 70</w:t>
-      </w:r>
-      <w:r>
-        <w:rPr>
-          <w:rFonts w:ascii="Calibri Light" w:hAnsi="Calibri Light" w:cs="Calibri Light"/>
-        </w:rPr>
-        <w:t xml:space="preserve">0 points that are possible.  The following grade cuts will be used: </w:t>
+        <w:t>ceive out of the</w:t>
+      </w:r>
+      <w:r>
+        <w:rPr>
+          <w:rFonts w:ascii="Calibri Light" w:hAnsi="Calibri Light" w:cs="Calibri Light"/>
+        </w:rPr>
+        <w:t xml:space="preserve"> </w:t>
+      </w:r>
+      <w:r>
+        <w:rPr>
+          <w:rFonts w:ascii="Calibri Light" w:hAnsi="Calibri Light" w:cs="Calibri Light"/>
+          <w:color w:val="0070C0"/>
+        </w:rPr>
+        <w:t>XXX</w:t>
+      </w:r>
+      <w:r>
+        <w:rPr>
+          <w:rFonts w:ascii="Calibri Light" w:hAnsi="Calibri Light" w:cs="Calibri Light"/>
+        </w:rPr>
+        <w:t xml:space="preserve"> points that are possible.  The following grade cuts will be used: </w:t>
       </w:r>
     </w:p>
     <w:p>
@@ -3067,10 +3147,10 @@
     <w:p>
       <w:pPr>
         <w:suppressAutoHyphens/>
-        <w:spacing w:after="0" w:line="360" w:lineRule="auto"/>
-        <w:rPr>
-          <w:rFonts w:ascii="Calibri Light" w:hAnsi="Calibri Light" w:cs="Calibri Light"/>
-          <w:color w:val="C00000"/>
+        <w:spacing w:after="0" w:line="276" w:lineRule="auto"/>
+        <w:rPr>
+          <w:rFonts w:ascii="Calibri Light" w:hAnsi="Calibri Light" w:cs="Calibri Light"/>
+          <w:color w:val="2F5496" w:themeColor="accent5" w:themeShade="BF"/>
           <w:sz w:val="24"/>
           <w:szCs w:val="24"/>
         </w:rPr>
@@ -3078,7 +3158,7 @@
       <w:r>
         <w:rPr>
           <w:rFonts w:ascii="Calibri Light" w:hAnsi="Calibri Light" w:cs="Calibri Light"/>
-          <w:color w:val="C00000"/>
+          <w:color w:val="2F5496" w:themeColor="accent5" w:themeShade="BF"/>
           <w:sz w:val="24"/>
           <w:szCs w:val="24"/>
         </w:rPr>
@@ -3137,67 +3217,17 @@
     </w:p>
     <w:p>
       <w:pPr>
-        <w:suppressAutoHyphens/>
-        <w:spacing w:after="0" w:line="240" w:lineRule="auto"/>
-        <w:rPr>
-          <w:rFonts w:ascii="Calibri Light" w:hAnsi="Calibri Light" w:cs="Calibri Light"/>
-        </w:rPr>
-      </w:pPr>
-      <w:r>
-        <w:rPr>
-          <w:rFonts w:ascii="Calibri Light" w:hAnsi="Calibri Light" w:cs="Calibri Light"/>
-        </w:rPr>
-        <w:t>The “use of unauthorized aid” includes but is not limited to using notes on an exam, looking at another student</w:t>
-      </w:r>
-      <w:r>
-        <w:rPr>
-          <w:rFonts w:ascii="Calibri Light" w:hAnsi="Calibri Light" w:cs="Calibri Light"/>
-        </w:rPr>
-        <w:t>’</w:t>
-      </w:r>
-      <w:r>
-        <w:rPr>
-          <w:rFonts w:ascii="Calibri Light" w:hAnsi="Calibri Light" w:cs="Calibri Light"/>
-        </w:rPr>
-        <w:t>s exam, talking with another student during the exam, using a cell phone during the exam, obtaining any information about any course work that was not announced in class, deviating from established testing procedures in any way</w:t>
-      </w:r>
-      <w:r>
-        <w:rPr>
-          <w:rFonts w:ascii="Calibri Light" w:hAnsi="Calibri Light" w:cs="Calibri Light"/>
-        </w:rPr>
-        <w:t>,</w:t>
-      </w:r>
-      <w:r>
-        <w:rPr>
-          <w:rFonts w:ascii="Calibri Light" w:hAnsi="Calibri Light" w:cs="Calibri Light"/>
-        </w:rPr>
-        <w:t xml:space="preserve"> and turning in work that is copied or not your own.</w:t>
-      </w:r>
-    </w:p>
-    <w:p>
-      <w:pPr>
-        <w:spacing w:after="0" w:line="240" w:lineRule="auto"/>
-        <w:rPr>
-          <w:rFonts w:ascii="Calibri Light" w:hAnsi="Calibri Light" w:cs="Calibri Light"/>
-          <w:b/>
+        <w:rPr>
+          <w:rFonts w:asciiTheme="majorHAnsi" w:hAnsiTheme="majorHAnsi" w:cstheme="majorHAnsi"/>
+          <w:color w:val="2F5496" w:themeColor="accent5" w:themeShade="BF"/>
           <w:sz w:val="24"/>
           <w:szCs w:val="24"/>
         </w:rPr>
       </w:pPr>
-    </w:p>
-    <w:p>
-      <w:pPr>
+      <w:r>
         <w:rPr>
           <w:rFonts w:asciiTheme="majorHAnsi" w:hAnsiTheme="majorHAnsi" w:cstheme="majorHAnsi"/>
-          <w:color w:val="C00000"/>
-          <w:sz w:val="24"/>
-          <w:szCs w:val="24"/>
-        </w:rPr>
-      </w:pPr>
-      <w:r>
-        <w:rPr>
-          <w:rFonts w:asciiTheme="majorHAnsi" w:hAnsiTheme="majorHAnsi" w:cstheme="majorHAnsi"/>
-          <w:color w:val="C00000"/>
+          <w:color w:val="2F5496" w:themeColor="accent5" w:themeShade="BF"/>
           <w:sz w:val="24"/>
           <w:szCs w:val="24"/>
         </w:rPr>
@@ -4308,6 +4338,7 @@
                 <w:sz w:val="20"/>
                 <w:szCs w:val="20"/>
               </w:rPr>
+              <w:lastRenderedPageBreak/>
               <w:t>Week 6</w:t>
             </w:r>
           </w:p>
@@ -5331,7 +5362,15 @@
                 <w:sz w:val="20"/>
                 <w:szCs w:val="20"/>
               </w:rPr>
-              <w:t>(collect data in class; SPSS)</w:t>
+              <w:t>(collect data in R</w:t>
+            </w:r>
+            <w:r>
+              <w:rPr>
+                <w:rFonts w:asciiTheme="majorHAnsi" w:hAnsiTheme="majorHAnsi" w:cstheme="majorHAnsi"/>
+                <w:sz w:val="20"/>
+                <w:szCs w:val="20"/>
+              </w:rPr>
+              <w:t>)</w:t>
             </w:r>
           </w:p>
         </w:tc>
@@ -6239,8 +6278,6 @@
               </w:rPr>
               <w:t>Practice Exam and Review</w:t>
             </w:r>
-            <w:bookmarkStart w:id="0" w:name="_GoBack"/>
-            <w:bookmarkEnd w:id="0"/>
           </w:p>
           <w:p>
             <w:pPr>
@@ -7019,9 +7056,10 @@
     </w:p>
     <w:p>
       <w:pPr>
+        <w:spacing w:after="0" w:line="276" w:lineRule="auto"/>
         <w:rPr>
           <w:rFonts w:ascii="Calibri Light" w:hAnsi="Calibri Light"/>
-          <w:color w:val="C00000"/>
+          <w:color w:val="2F5496" w:themeColor="accent5" w:themeShade="BF"/>
           <w:sz w:val="24"/>
           <w:szCs w:val="24"/>
         </w:rPr>
@@ -7029,7 +7067,7 @@
       <w:r>
         <w:rPr>
           <w:rFonts w:ascii="Calibri Light" w:hAnsi="Calibri Light"/>
-          <w:color w:val="C00000"/>
+          <w:color w:val="2F5496" w:themeColor="accent5" w:themeShade="BF"/>
           <w:sz w:val="24"/>
           <w:szCs w:val="24"/>
         </w:rPr>
@@ -7046,38 +7084,32 @@
         <w:rPr>
           <w:rFonts w:ascii="Calibri Light" w:hAnsi="Calibri Light" w:cs="Calibri Light"/>
         </w:rPr>
-        <w:t xml:space="preserve">Students with disabilities requesting accommodations should first register with the Disability Resource Center (352-392-8565, www.dso.ufl.edu/drc/) by providing appropriate documentation. Once registered, </w:t>
+        <w:t xml:space="preserve">Students with disabilities requesting accommodations should first register with the Disability Resource Center (352-392-8565, www.dso.ufl.edu/drc/) by providing appropriate documentation. Once registered, students will receive an accommodation letter which must be presented to the instructor when requesting </w:t>
       </w:r>
       <w:r>
         <w:rPr>
           <w:rFonts w:ascii="Calibri Light" w:hAnsi="Calibri Light" w:cs="Calibri Light"/>
         </w:rPr>
         <w:lastRenderedPageBreak/>
-        <w:t>students will receive an accommodation letter which must be presented to the instructor when requesting accommodation. Students with disabilities should follow this procedure as early as possible in the semester.</w:t>
-      </w:r>
-    </w:p>
-    <w:p>
-      <w:pPr>
-        <w:spacing w:after="0"/>
+        <w:t>accommodation. Students with disabilities should follow this procedure as early as possible in the semester.</w:t>
+      </w:r>
+    </w:p>
+    <w:p>
+      <w:pPr>
+        <w:spacing w:after="0" w:line="276" w:lineRule="auto"/>
         <w:rPr>
           <w:rFonts w:ascii="Calibri Light" w:hAnsi="Calibri Light"/>
-          <w:color w:val="1F3864" w:themeColor="accent5" w:themeShade="80"/>
-        </w:rPr>
-      </w:pPr>
-    </w:p>
-    <w:p>
-      <w:pPr>
-        <w:rPr>
-          <w:rFonts w:ascii="Calibri Light" w:hAnsi="Calibri Light"/>
-          <w:color w:val="C00000"/>
+          <w:color w:val="2F5496" w:themeColor="accent5" w:themeShade="BF"/>
           <w:sz w:val="24"/>
           <w:szCs w:val="24"/>
         </w:rPr>
       </w:pPr>
+      <w:bookmarkStart w:id="0" w:name="_GoBack"/>
+      <w:bookmarkEnd w:id="0"/>
       <w:r>
         <w:rPr>
           <w:rFonts w:ascii="Calibri Light" w:hAnsi="Calibri Light"/>
-          <w:color w:val="C00000"/>
+          <w:color w:val="2F5496" w:themeColor="accent5" w:themeShade="BF"/>
           <w:sz w:val="24"/>
           <w:szCs w:val="24"/>
         </w:rPr>
@@ -10907,7 +10939,7 @@
 </file>
 
 <file path=customXml/itemProps1.xml><?xml version="1.0" encoding="utf-8"?>
-<ds:datastoreItem xmlns:ds="http://schemas.openxmlformats.org/officeDocument/2006/customXml" ds:itemID="{63750BA7-C3B7-428A-B130-07BAF7E9AB97}">
+<ds:datastoreItem xmlns:ds="http://schemas.openxmlformats.org/officeDocument/2006/customXml" ds:itemID="{F65CD18B-6538-41F4-AEA0-BCD4D9470E42}">
   <ds:schemaRefs>
     <ds:schemaRef ds:uri="http://schemas.openxmlformats.org/officeDocument/2006/bibliography"/>
   </ds:schemaRefs>

</xml_diff>

<commit_message>
Adjusted point totals for each deliverable for a total of 1000 points.
</commit_message>
<xml_diff>
--- a/doc/data_story_syllabus.docx
+++ b/doc/data_story_syllabus.docx
@@ -137,7 +137,7 @@
               </wp:anchor>
             </w:drawing>
           </mc:Choice>
-          <mc:Fallback xmlns:cx="http://schemas.microsoft.com/office/drawing/2014/chartex" xmlns:cx1="http://schemas.microsoft.com/office/drawing/2015/9/8/chartex" xmlns:w16se="http://schemas.microsoft.com/office/word/2015/wordml/symex">
+          <mc:Fallback xmlns:w16se="http://schemas.microsoft.com/office/word/2015/wordml/symex" xmlns:cx1="http://schemas.microsoft.com/office/drawing/2015/9/8/chartex" xmlns:cx="http://schemas.microsoft.com/office/drawing/2014/chartex">
             <w:pict>
               <v:line w14:anchorId="06F83520" id="Straight Connector 1" o:spid="_x0000_s1026" style="position:absolute;z-index:251659264;visibility:visible;mso-wrap-style:square;mso-height-percent:0;mso-wrap-distance-left:9pt;mso-wrap-distance-top:0;mso-wrap-distance-right:9pt;mso-wrap-distance-bottom:0;mso-position-horizontal:absolute;mso-position-horizontal-relative:text;mso-position-vertical:absolute;mso-position-vertical-relative:text;mso-height-percent:0;mso-height-relative:margin" from="0,5.65pt" to="442.2pt,5.65pt" o:gfxdata="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" strokecolor="black [3200]" strokeweight=".5pt">
                 <v:stroke joinstyle="miter"/>
@@ -387,7 +387,7 @@
               </wp:anchor>
             </w:drawing>
           </mc:Choice>
-          <mc:Fallback xmlns:cx="http://schemas.microsoft.com/office/drawing/2014/chartex" xmlns:cx1="http://schemas.microsoft.com/office/drawing/2015/9/8/chartex" xmlns:w16se="http://schemas.microsoft.com/office/word/2015/wordml/symex">
+          <mc:Fallback xmlns:w16se="http://schemas.microsoft.com/office/word/2015/wordml/symex" xmlns:cx1="http://schemas.microsoft.com/office/drawing/2015/9/8/chartex" xmlns:cx="http://schemas.microsoft.com/office/drawing/2014/chartex">
             <w:pict>
               <v:line w14:anchorId="47C1AC52" id="Straight Connector 2" o:spid="_x0000_s1026" style="position:absolute;z-index:251661312;visibility:visible;mso-wrap-style:square;mso-height-percent:0;mso-wrap-distance-left:9pt;mso-wrap-distance-top:0;mso-wrap-distance-right:9pt;mso-wrap-distance-bottom:0;mso-position-horizontal:absolute;mso-position-horizontal-relative:text;mso-position-vertical:absolute;mso-position-vertical-relative:text;mso-height-percent:0;mso-height-relative:margin" from="0,4.75pt" to="442.2pt,4.75pt" o:gfxdata="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" strokecolor="black [3200]" strokeweight=".5pt">
                 <v:stroke joinstyle="miter"/>
@@ -645,7 +645,7 @@
     </w:p>
     <w:p>
       <w:pPr>
-        <w:spacing w:after="0" w:line="360" w:lineRule="auto"/>
+        <w:spacing w:after="0" w:line="240" w:lineRule="auto"/>
         <w:rPr>
           <w:rFonts w:ascii="Calibri Light" w:hAnsi="Calibri Light" w:cs="Calibri Light"/>
           <w:color w:val="C00000"/>
@@ -665,7 +665,7 @@
     </w:p>
     <w:p>
       <w:pPr>
-        <w:spacing w:after="0" w:line="276" w:lineRule="auto"/>
+        <w:spacing w:after="0" w:line="360" w:lineRule="auto"/>
         <w:rPr>
           <w:rFonts w:asciiTheme="majorHAnsi" w:hAnsiTheme="majorHAnsi" w:cstheme="majorHAnsi"/>
           <w:color w:val="2F5496" w:themeColor="accent5" w:themeShade="BF"/>
@@ -1840,12 +1840,11 @@
     <w:p>
       <w:pPr>
         <w:suppressAutoHyphens/>
-        <w:spacing w:after="0" w:line="276" w:lineRule="auto"/>
+        <w:spacing w:after="0" w:line="240" w:lineRule="auto"/>
         <w:rPr>
           <w:rStyle w:val="ItemDescription"/>
           <w:rFonts w:ascii="Calibri Light" w:eastAsiaTheme="minorHAnsi" w:hAnsi="Calibri Light" w:cs="Calibri Light"/>
           <w:i w:val="0"/>
-          <w:color w:val="2F5496" w:themeColor="accent5" w:themeShade="BF"/>
           <w:szCs w:val="24"/>
         </w:rPr>
       </w:pPr>
@@ -1854,7 +1853,6 @@
           <w:rStyle w:val="ItemDescription"/>
           <w:rFonts w:ascii="Calibri Light" w:hAnsi="Calibri Light" w:cs="Calibri Light"/>
           <w:i w:val="0"/>
-          <w:color w:val="262626"/>
           <w:sz w:val="22"/>
         </w:rPr>
         <w:t>All course-related communication and questions should be posted to the Canvas learning environment.  Private questions should be sent to the instructor via Canvas -- the course management system.</w:t>
@@ -1960,7 +1958,31 @@
         <w:rPr>
           <w:rFonts w:ascii="Calibri Light" w:hAnsi="Calibri Light" w:cs="Calibri Light"/>
         </w:rPr>
-        <w:t xml:space="preserve">  Afterwards, you will complete an activity worksheet on the same topic as the reading.  </w:t>
+        <w:t xml:space="preserve">  A</w:t>
+      </w:r>
+      <w:r>
+        <w:rPr>
+          <w:rFonts w:ascii="Calibri Light" w:hAnsi="Calibri Light" w:cs="Calibri Light"/>
+        </w:rPr>
+        <w:t xml:space="preserve">fterwards, you will complete </w:t>
+      </w:r>
+      <w:r>
+        <w:rPr>
+          <w:rFonts w:ascii="Calibri Light" w:hAnsi="Calibri Light" w:cs="Calibri Light"/>
+        </w:rPr>
+        <w:t>activity worksheet</w:t>
+      </w:r>
+      <w:r>
+        <w:rPr>
+          <w:rFonts w:ascii="Calibri Light" w:hAnsi="Calibri Light" w:cs="Calibri Light"/>
+        </w:rPr>
+        <w:t>s</w:t>
+      </w:r>
+      <w:r>
+        <w:rPr>
+          <w:rFonts w:ascii="Calibri Light" w:hAnsi="Calibri Light" w:cs="Calibri Light"/>
+        </w:rPr>
+        <w:t xml:space="preserve"> on the same topic as the reading.  </w:t>
       </w:r>
       <w:r>
         <w:rPr>
@@ -1984,7 +2006,19 @@
         <w:rPr>
           <w:rFonts w:ascii="Calibri Light" w:hAnsi="Calibri Light" w:cs="Calibri Light"/>
         </w:rPr>
-        <w:t xml:space="preserve"> and activities, you will take a practice test </w:t>
+        <w:t xml:space="preserve"> and activities, you will </w:t>
+      </w:r>
+      <w:r>
+        <w:rPr>
+          <w:rFonts w:ascii="Calibri Light" w:hAnsi="Calibri Light" w:cs="Calibri Light"/>
+        </w:rPr>
+        <w:t xml:space="preserve">then </w:t>
+      </w:r>
+      <w:r>
+        <w:rPr>
+          <w:rFonts w:ascii="Calibri Light" w:hAnsi="Calibri Light" w:cs="Calibri Light"/>
+        </w:rPr>
+        <w:t xml:space="preserve">take a practice test </w:t>
       </w:r>
       <w:r>
         <w:rPr>
@@ -2012,7 +2046,6 @@
     </w:p>
     <w:p>
       <w:pPr>
-        <w:spacing w:after="0" w:line="276" w:lineRule="auto"/>
         <w:rPr>
           <w:rFonts w:asciiTheme="majorHAnsi" w:hAnsiTheme="majorHAnsi" w:cstheme="majorHAnsi"/>
           <w:color w:val="2F5496" w:themeColor="accent5" w:themeShade="BF"/>
@@ -2027,174 +2060,8 @@
           <w:sz w:val="24"/>
           <w:szCs w:val="24"/>
         </w:rPr>
-        <w:lastRenderedPageBreak/>
-        <w:t>Reading Questions</w:t>
-      </w:r>
-    </w:p>
-    <w:p>
-      <w:pPr>
-        <w:spacing w:after="0" w:line="240" w:lineRule="auto"/>
-        <w:rPr>
-          <w:rFonts w:ascii="Calibri Light" w:hAnsi="Calibri Light" w:cs="Calibri Light"/>
-        </w:rPr>
-      </w:pPr>
-      <w:r>
-        <w:rPr>
-          <w:rFonts w:ascii="Calibri Light" w:hAnsi="Calibri Light" w:cs="Calibri Light"/>
-        </w:rPr>
-        <w:t>Reading questions are embedded in each reading assignment.  You must submit your answers to th</w:t>
-      </w:r>
-      <w:r>
-        <w:rPr>
-          <w:rFonts w:ascii="Calibri Light" w:hAnsi="Calibri Light" w:cs="Calibri Light"/>
-        </w:rPr>
-        <w:t xml:space="preserve">ese reading questions on or before the due-date </w:t>
-      </w:r>
-      <w:r>
-        <w:rPr>
-          <w:rFonts w:ascii="Calibri Light" w:hAnsi="Calibri Light" w:cs="Calibri Light"/>
-        </w:rPr>
-        <w:t>by entering them into the Canvas quiz</w:t>
-      </w:r>
-      <w:r>
-        <w:rPr>
-          <w:rFonts w:ascii="Calibri Light" w:hAnsi="Calibri Light" w:cs="Calibri Light"/>
-        </w:rPr>
-        <w:t xml:space="preserve">.  After you enter your answers, </w:t>
-      </w:r>
-      <w:r>
-        <w:rPr>
-          <w:rFonts w:ascii="Calibri Light" w:hAnsi="Calibri Light" w:cs="Calibri Light"/>
-        </w:rPr>
-        <w:t>Canvas</w:t>
-      </w:r>
-      <w:r>
-        <w:rPr>
-          <w:rFonts w:ascii="Calibri Light" w:hAnsi="Calibri Light" w:cs="Calibri Light"/>
-        </w:rPr>
-        <w:t xml:space="preserve"> will indicate which items you answered incorrectly.  If any of your responses were incorrect you can reread the relevant portion of the chapter, correct your answer</w:t>
-      </w:r>
-      <w:r>
-        <w:rPr>
-          <w:rFonts w:ascii="Calibri Light" w:hAnsi="Calibri Light" w:cs="Calibri Light"/>
-        </w:rPr>
-        <w:t>,</w:t>
-      </w:r>
-      <w:r>
-        <w:rPr>
-          <w:rFonts w:ascii="Calibri Light" w:hAnsi="Calibri Light" w:cs="Calibri Light"/>
-        </w:rPr>
-        <w:t xml:space="preserve"> and then resubmit your answers.  Your grade on the reading questions will be the </w:t>
-      </w:r>
-      <w:r>
-        <w:rPr>
-          <w:rFonts w:ascii="Calibri Light" w:hAnsi="Calibri Light" w:cs="Calibri Light"/>
-          <w:b/>
-          <w:i/>
-          <w:u w:val="single"/>
-        </w:rPr>
-        <w:t>AVERAGE</w:t>
-      </w:r>
-      <w:r>
-        <w:rPr>
-          <w:rFonts w:ascii="Calibri Light" w:hAnsi="Calibri Light" w:cs="Calibri Light"/>
-        </w:rPr>
-        <w:t xml:space="preserve"> of your first and second attempt.  </w:t>
-      </w:r>
-      <w:r>
-        <w:rPr>
-          <w:rFonts w:ascii="Calibri Light" w:hAnsi="Calibri Light" w:cs="Calibri Light"/>
-          <w:i/>
-        </w:rPr>
-        <w:t>You may only take the reading questions twice</w:t>
-      </w:r>
-      <w:r>
-        <w:rPr>
-          <w:rFonts w:ascii="Calibri Light" w:hAnsi="Calibri Light" w:cs="Calibri Light"/>
-        </w:rPr>
-        <w:t>.   These reading questions are not intended to be difficult.  If you actually read the assigned chapters you will find that most of the reading questions</w:t>
-      </w:r>
-      <w:r>
-        <w:rPr>
-          <w:rFonts w:ascii="Calibri Light" w:hAnsi="Calibri Light" w:cs="Calibri Light"/>
-        </w:rPr>
-        <w:t xml:space="preserve"> are </w:t>
-      </w:r>
-      <w:r>
-        <w:rPr>
-          <w:rFonts w:ascii="Calibri Light" w:hAnsi="Calibri Light" w:cs="Calibri Light"/>
-        </w:rPr>
-        <w:t xml:space="preserve">straight </w:t>
-      </w:r>
-      <w:r>
-        <w:rPr>
-          <w:rFonts w:ascii="Calibri Light" w:hAnsi="Calibri Light" w:cs="Calibri Light"/>
-        </w:rPr>
-        <w:t xml:space="preserve">forward. </w:t>
-      </w:r>
-    </w:p>
-    <w:p>
-      <w:pPr>
-        <w:spacing w:after="0" w:line="240" w:lineRule="auto"/>
-        <w:rPr>
-          <w:rFonts w:ascii="Calibri Light" w:hAnsi="Calibri Light" w:cs="Calibri Light"/>
-        </w:rPr>
-      </w:pPr>
-    </w:p>
-    <w:p>
-      <w:pPr>
-        <w:spacing w:after="0" w:line="240" w:lineRule="auto"/>
-        <w:rPr>
-          <w:rFonts w:ascii="Calibri Light" w:hAnsi="Calibri Light" w:cs="Calibri Light"/>
-        </w:rPr>
-      </w:pPr>
-      <w:r>
-        <w:rPr>
-          <w:rFonts w:ascii="Calibri Light" w:hAnsi="Calibri Light" w:cs="Calibri Light"/>
-        </w:rPr>
-        <w:t>At the end of the course, re</w:t>
-      </w:r>
-      <w:r>
-        <w:rPr>
-          <w:rFonts w:ascii="Calibri Light" w:hAnsi="Calibri Light" w:cs="Calibri Light"/>
-        </w:rPr>
-        <w:t xml:space="preserve">ading questions will be worth </w:t>
-      </w:r>
-      <w:r>
-        <w:rPr>
-          <w:rFonts w:ascii="Calibri Light" w:hAnsi="Calibri Light" w:cs="Calibri Light"/>
-          <w:color w:val="0070C0"/>
-        </w:rPr>
-        <w:t>XX</w:t>
-      </w:r>
-      <w:r>
-        <w:rPr>
-          <w:rFonts w:ascii="Calibri Light" w:hAnsi="Calibri Light" w:cs="Calibri Light"/>
-          <w:color w:val="0070C0"/>
-        </w:rPr>
-        <w:t>X</w:t>
-      </w:r>
-      <w:r>
-        <w:rPr>
-          <w:rFonts w:ascii="Calibri Light" w:hAnsi="Calibri Light" w:cs="Calibri Light"/>
-        </w:rPr>
-        <w:t xml:space="preserve"> points</w:t>
-      </w:r>
-      <w:r>
-        <w:rPr>
-          <w:rFonts w:ascii="Calibri Light" w:hAnsi="Calibri Light" w:cs="Calibri Light"/>
-        </w:rPr>
-        <w:t>.</w:t>
-      </w:r>
-    </w:p>
-    <w:p>
-      <w:pPr>
-        <w:spacing w:after="0" w:line="240" w:lineRule="auto"/>
-        <w:rPr>
-          <w:rFonts w:ascii="Times New Roman" w:hAnsi="Times New Roman" w:cs="Times New Roman"/>
-          <w:b/>
-        </w:rPr>
-      </w:pPr>
+        <w:br w:type="page"/>
+      </w:r>
     </w:p>
     <w:p>
       <w:pPr>
@@ -2213,15 +2080,193 @@
           <w:sz w:val="24"/>
           <w:szCs w:val="24"/>
         </w:rPr>
-        <w:t xml:space="preserve">Activities </w:t>
-      </w:r>
-      <w:r>
+        <w:lastRenderedPageBreak/>
+        <w:t>Reading Questions</w:t>
+      </w:r>
+    </w:p>
+    <w:p>
+      <w:pPr>
+        <w:spacing w:after="0" w:line="240" w:lineRule="auto"/>
+        <w:rPr>
+          <w:rFonts w:ascii="Calibri Light" w:hAnsi="Calibri Light" w:cs="Calibri Light"/>
+        </w:rPr>
+      </w:pPr>
+      <w:r>
+        <w:rPr>
+          <w:rFonts w:ascii="Calibri Light" w:hAnsi="Calibri Light" w:cs="Calibri Light"/>
+        </w:rPr>
+        <w:t>Reading questions are embedded in each reading assignment.  You must submit your answers to th</w:t>
+      </w:r>
+      <w:r>
+        <w:rPr>
+          <w:rFonts w:ascii="Calibri Light" w:hAnsi="Calibri Light" w:cs="Calibri Light"/>
+        </w:rPr>
+        <w:t xml:space="preserve">ese reading questions on or before the due-date </w:t>
+      </w:r>
+      <w:r>
+        <w:rPr>
+          <w:rFonts w:ascii="Calibri Light" w:hAnsi="Calibri Light" w:cs="Calibri Light"/>
+        </w:rPr>
+        <w:t>by entering them into the Canvas quiz</w:t>
+      </w:r>
+      <w:r>
+        <w:rPr>
+          <w:rFonts w:ascii="Calibri Light" w:hAnsi="Calibri Light" w:cs="Calibri Light"/>
+        </w:rPr>
+        <w:t xml:space="preserve">.  After you enter your answers, </w:t>
+      </w:r>
+      <w:r>
+        <w:rPr>
+          <w:rFonts w:ascii="Calibri Light" w:hAnsi="Calibri Light" w:cs="Calibri Light"/>
+        </w:rPr>
+        <w:t>Canvas</w:t>
+      </w:r>
+      <w:r>
+        <w:rPr>
+          <w:rFonts w:ascii="Calibri Light" w:hAnsi="Calibri Light" w:cs="Calibri Light"/>
+        </w:rPr>
+        <w:t xml:space="preserve"> will indicate which items you answered incorrectly.  If any of your responses were incorrect you can reread the relevant portion of the chapter, correct your answer</w:t>
+      </w:r>
+      <w:r>
+        <w:rPr>
+          <w:rFonts w:ascii="Calibri Light" w:hAnsi="Calibri Light" w:cs="Calibri Light"/>
+        </w:rPr>
+        <w:t>,</w:t>
+      </w:r>
+      <w:r>
+        <w:rPr>
+          <w:rFonts w:ascii="Calibri Light" w:hAnsi="Calibri Light" w:cs="Calibri Light"/>
+        </w:rPr>
+        <w:t xml:space="preserve"> and then resubmit your answers.  Your grade on the reading questions will be the </w:t>
+      </w:r>
+      <w:r>
+        <w:rPr>
+          <w:rFonts w:ascii="Calibri Light" w:hAnsi="Calibri Light" w:cs="Calibri Light"/>
+          <w:b/>
+          <w:i/>
+          <w:u w:val="single"/>
+        </w:rPr>
+        <w:t>AVERAGE</w:t>
+      </w:r>
+      <w:r>
+        <w:rPr>
+          <w:rFonts w:ascii="Calibri Light" w:hAnsi="Calibri Light" w:cs="Calibri Light"/>
+        </w:rPr>
+        <w:t xml:space="preserve"> of your first and second attempt.  </w:t>
+      </w:r>
+      <w:r>
+        <w:rPr>
+          <w:rFonts w:ascii="Calibri Light" w:hAnsi="Calibri Light" w:cs="Calibri Light"/>
+          <w:i/>
+        </w:rPr>
+        <w:t>You may only take the reading questions twice</w:t>
+      </w:r>
+      <w:r>
+        <w:rPr>
+          <w:rFonts w:ascii="Calibri Light" w:hAnsi="Calibri Light" w:cs="Calibri Light"/>
+        </w:rPr>
+        <w:t>.   These reading questions are not intended to be difficult.  If you actually read the assigned chapters you will find that most of the reading questions</w:t>
+      </w:r>
+      <w:r>
+        <w:rPr>
+          <w:rFonts w:ascii="Calibri Light" w:hAnsi="Calibri Light" w:cs="Calibri Light"/>
+        </w:rPr>
+        <w:t xml:space="preserve"> are </w:t>
+      </w:r>
+      <w:r>
+        <w:rPr>
+          <w:rFonts w:ascii="Calibri Light" w:hAnsi="Calibri Light" w:cs="Calibri Light"/>
+        </w:rPr>
+        <w:t xml:space="preserve">straight </w:t>
+      </w:r>
+      <w:r>
+        <w:rPr>
+          <w:rFonts w:ascii="Calibri Light" w:hAnsi="Calibri Light" w:cs="Calibri Light"/>
+        </w:rPr>
+        <w:t xml:space="preserve">forward. </w:t>
+      </w:r>
+    </w:p>
+    <w:p>
+      <w:pPr>
+        <w:spacing w:after="0" w:line="240" w:lineRule="auto"/>
+        <w:rPr>
+          <w:rFonts w:ascii="Calibri Light" w:hAnsi="Calibri Light" w:cs="Calibri Light"/>
+        </w:rPr>
+      </w:pPr>
+    </w:p>
+    <w:p>
+      <w:pPr>
+        <w:spacing w:after="0" w:line="240" w:lineRule="auto"/>
+        <w:rPr>
+          <w:rFonts w:ascii="Calibri Light" w:hAnsi="Calibri Light" w:cs="Calibri Light"/>
+        </w:rPr>
+      </w:pPr>
+      <w:r>
+        <w:rPr>
+          <w:rFonts w:ascii="Calibri Light" w:hAnsi="Calibri Light" w:cs="Calibri Light"/>
+        </w:rPr>
+        <w:t>At the end of the course, re</w:t>
+      </w:r>
+      <w:r>
+        <w:rPr>
+          <w:rFonts w:ascii="Calibri Light" w:hAnsi="Calibri Light" w:cs="Calibri Light"/>
+        </w:rPr>
+        <w:t xml:space="preserve">ading questions will be worth </w:t>
+      </w:r>
+      <w:r>
+        <w:rPr>
+          <w:rFonts w:ascii="Calibri Light" w:hAnsi="Calibri Light" w:cs="Calibri Light"/>
+        </w:rPr>
+        <w:t xml:space="preserve">150 </w:t>
+      </w:r>
+      <w:r>
+        <w:rPr>
+          <w:rFonts w:ascii="Calibri Light" w:hAnsi="Calibri Light" w:cs="Calibri Light"/>
+        </w:rPr>
+        <w:t>points</w:t>
+      </w:r>
+      <w:r>
+        <w:rPr>
+          <w:rFonts w:ascii="Calibri Light" w:hAnsi="Calibri Light" w:cs="Calibri Light"/>
+        </w:rPr>
+        <w:t>.</w:t>
+      </w:r>
+    </w:p>
+    <w:p>
+      <w:pPr>
+        <w:spacing w:after="0" w:line="240" w:lineRule="auto"/>
+        <w:rPr>
+          <w:rFonts w:ascii="Times New Roman" w:hAnsi="Times New Roman" w:cs="Times New Roman"/>
+          <w:b/>
+        </w:rPr>
+      </w:pPr>
+    </w:p>
+    <w:p>
+      <w:pPr>
+        <w:spacing w:after="0" w:line="276" w:lineRule="auto"/>
         <w:rPr>
           <w:rFonts w:asciiTheme="majorHAnsi" w:hAnsiTheme="majorHAnsi" w:cstheme="majorHAnsi"/>
           <w:color w:val="2F5496" w:themeColor="accent5" w:themeShade="BF"/>
           <w:sz w:val="24"/>
           <w:szCs w:val="24"/>
         </w:rPr>
+      </w:pPr>
+      <w:r>
+        <w:rPr>
+          <w:rFonts w:asciiTheme="majorHAnsi" w:hAnsiTheme="majorHAnsi" w:cstheme="majorHAnsi"/>
+          <w:color w:val="2F5496" w:themeColor="accent5" w:themeShade="BF"/>
+          <w:sz w:val="24"/>
+          <w:szCs w:val="24"/>
+        </w:rPr>
+        <w:t xml:space="preserve">Activities </w:t>
+      </w:r>
+      <w:r>
+        <w:rPr>
+          <w:rFonts w:asciiTheme="majorHAnsi" w:hAnsiTheme="majorHAnsi" w:cstheme="majorHAnsi"/>
+          <w:color w:val="2F5496" w:themeColor="accent5" w:themeShade="BF"/>
+          <w:sz w:val="24"/>
+          <w:szCs w:val="24"/>
+        </w:rPr>
         <w:t>and Practice Exams</w:t>
       </w:r>
     </w:p>
@@ -2487,43 +2532,13 @@
         <w:rPr>
           <w:rFonts w:ascii="Calibri Light" w:hAnsi="Calibri Light" w:cs="Calibri Light"/>
         </w:rPr>
-        <w:t>will be worth 1</w:t>
-      </w:r>
-      <w:r>
-        <w:rPr>
-          <w:rFonts w:ascii="Calibri Light" w:hAnsi="Calibri Light" w:cs="Calibri Light"/>
-        </w:rPr>
-        <w:t>0</w:t>
-      </w:r>
-      <w:r>
-        <w:rPr>
-          <w:rFonts w:ascii="Calibri Light" w:hAnsi="Calibri Light" w:cs="Calibri Light"/>
-        </w:rPr>
-        <w:t>0</w:t>
-      </w:r>
-      <w:r>
-        <w:rPr>
-          <w:rFonts w:ascii="Calibri Light" w:hAnsi="Calibri Light" w:cs="Calibri Light"/>
-        </w:rPr>
-        <w:t xml:space="preserve"> points. </w:t>
-      </w:r>
-      <w:r>
-        <w:rPr>
-          <w:rFonts w:ascii="Calibri Light" w:hAnsi="Calibri Light" w:cs="Calibri Light"/>
-        </w:rPr>
-        <w:t xml:space="preserve">There are 40 activities and practice </w:t>
-      </w:r>
-      <w:r>
-        <w:rPr>
-          <w:rFonts w:ascii="Calibri Light" w:hAnsi="Calibri Light" w:cs="Calibri Light"/>
-        </w:rPr>
-        <w:t>exams</w:t>
-      </w:r>
-      <w:r>
-        <w:rPr>
-          <w:rFonts w:ascii="Calibri Light" w:hAnsi="Calibri Light" w:cs="Calibri Light"/>
-        </w:rPr>
-        <w:t xml:space="preserve"> and each is worth 2.5 points. </w:t>
+        <w:t>will be worth 250 points</w:t>
+      </w:r>
+      <w:r>
+        <w:rPr>
+          <w:rFonts w:ascii="Calibri Light" w:hAnsi="Calibri Light" w:cs="Calibri Light"/>
+        </w:rPr>
+        <w:t xml:space="preserve">. </w:t>
       </w:r>
     </w:p>
     <w:p>
@@ -2568,7 +2583,7 @@
         <w:rPr>
           <w:rFonts w:ascii="Calibri Light" w:hAnsi="Calibri Light" w:cs="Calibri Light"/>
         </w:rPr>
-        <w:t>Each coding assignments is worth 20 points.  For these assignments, you will first need to create a script file.  In the script file, add comments to identify the code for each question.  Here’s a template of how this should be done.  Please note: the pound sign (#) identifies user-supplied comments in the code.</w:t>
+        <w:t>For these assignments, you will first need to create a script file.  In the script file, add comments to identify the code for each question.  Here’s a template of how this should be done.  Please note: the pound sign (#) identifies user-supplied comments in the code.</w:t>
       </w:r>
     </w:p>
     <w:p>
@@ -2759,7 +2774,6 @@
           <w:color w:val="806000"/>
           <w:sz w:val="20"/>
         </w:rPr>
-        <w:lastRenderedPageBreak/>
         <w:t>For each line or block of code execut</w:t>
       </w:r>
       <w:r>
@@ -2849,6 +2863,60 @@
     </w:p>
     <w:p>
       <w:pPr>
+        <w:spacing w:after="0"/>
+        <w:rPr>
+          <w:rFonts w:ascii="Calibri Light" w:hAnsi="Calibri Light" w:cs="Calibri Light"/>
+        </w:rPr>
+      </w:pPr>
+    </w:p>
+    <w:p>
+      <w:pPr>
+        <w:spacing w:after="0"/>
+        <w:rPr>
+          <w:rFonts w:ascii="Calibri Light" w:hAnsi="Calibri Light" w:cs="Calibri Light"/>
+        </w:rPr>
+      </w:pPr>
+      <w:r>
+        <w:rPr>
+          <w:rFonts w:ascii="Calibri Light" w:hAnsi="Calibri Light" w:cs="Calibri Light"/>
+        </w:rPr>
+        <w:t>At t</w:t>
+      </w:r>
+      <w:r>
+        <w:rPr>
+          <w:rFonts w:ascii="Calibri Light" w:hAnsi="Calibri Light" w:cs="Calibri Light"/>
+        </w:rPr>
+        <w:t>he end of the course, the R</w:t>
+      </w:r>
+      <w:r>
+        <w:rPr>
+          <w:rFonts w:ascii="Calibri Light" w:hAnsi="Calibri Light" w:cs="Calibri Light"/>
+        </w:rPr>
+        <w:t xml:space="preserve"> </w:t>
+      </w:r>
+      <w:r>
+        <w:rPr>
+          <w:rFonts w:ascii="Calibri Light" w:hAnsi="Calibri Light" w:cs="Calibri Light"/>
+        </w:rPr>
+        <w:t>coding assignments will be worth 80</w:t>
+      </w:r>
+      <w:r>
+        <w:rPr>
+          <w:rFonts w:ascii="Calibri Light" w:hAnsi="Calibri Light" w:cs="Calibri Light"/>
+        </w:rPr>
+        <w:t xml:space="preserve"> points</w:t>
+      </w:r>
+      <w:r>
+        <w:rPr>
+          <w:rFonts w:ascii="Calibri Light" w:hAnsi="Calibri Light" w:cs="Calibri Light"/>
+        </w:rPr>
+        <w:t>, 20 points per assignment.</w:t>
+      </w:r>
+      <w:bookmarkStart w:id="0" w:name="_GoBack"/>
+      <w:bookmarkEnd w:id="0"/>
+    </w:p>
+    <w:p>
+      <w:pPr>
         <w:spacing w:after="0" w:line="240" w:lineRule="auto"/>
         <w:rPr>
           <w:rFonts w:ascii="Times New Roman" w:hAnsi="Times New Roman" w:cs="Times New Roman"/>
@@ -2873,7 +2941,16 @@
           <w:sz w:val="24"/>
           <w:szCs w:val="24"/>
         </w:rPr>
-        <w:t>Student Assignments and Assessment</w:t>
+        <w:t xml:space="preserve">Student Evaluation </w:t>
+      </w:r>
+      <w:r>
+        <w:rPr>
+          <w:rFonts w:ascii="Calibri Light" w:hAnsi="Calibri Light" w:cs="Calibri Light"/>
+          <w:color w:val="2F5496" w:themeColor="accent5" w:themeShade="BF"/>
+          <w:sz w:val="24"/>
+          <w:szCs w:val="24"/>
+        </w:rPr>
+        <w:t>and Assessment</w:t>
       </w:r>
     </w:p>
     <w:p>
@@ -2924,7 +3001,13 @@
         <w:rPr>
           <w:rFonts w:ascii="Calibri Light" w:hAnsi="Calibri Light" w:cs="Calibri Light"/>
         </w:rPr>
-        <w:t xml:space="preserve">xam (150 points), </w:t>
+        <w:t>xam (12</w:t>
+      </w:r>
+      <w:r>
+        <w:rPr>
+          <w:rFonts w:ascii="Calibri Light" w:hAnsi="Calibri Light" w:cs="Calibri Light"/>
+        </w:rPr>
+        <w:t xml:space="preserve">0 points), </w:t>
       </w:r>
       <w:r>
         <w:rPr>
@@ -2960,7 +3043,13 @@
         <w:rPr>
           <w:rFonts w:ascii="Calibri Light" w:hAnsi="Calibri Light" w:cs="Calibri Light"/>
         </w:rPr>
-        <w:t>ssignments (50 points a</w:t>
+        <w:t>ssignments (150</w:t>
+      </w:r>
+      <w:r>
+        <w:rPr>
+          <w:rFonts w:ascii="Calibri Light" w:hAnsi="Calibri Light" w:cs="Calibri Light"/>
+        </w:rPr>
+        <w:t xml:space="preserve"> points a</w:t>
       </w:r>
       <w:r>
         <w:rPr>
@@ -2978,30 +3067,18 @@
         <w:rPr>
           <w:rFonts w:ascii="Calibri Light" w:hAnsi="Calibri Light" w:cs="Calibri Light"/>
         </w:rPr>
+        <w:t xml:space="preserve">R coding assignments (80 points), and activities </w:t>
+      </w:r>
+      <w:r>
+        <w:rPr>
+          <w:rFonts w:ascii="Calibri Light" w:hAnsi="Calibri Light" w:cs="Calibri Light"/>
+        </w:rPr>
         <w:t xml:space="preserve">and </w:t>
       </w:r>
       <w:r>
         <w:rPr>
           <w:rFonts w:ascii="Calibri Light" w:hAnsi="Calibri Light" w:cs="Calibri Light"/>
         </w:rPr>
-        <w:t>a</w:t>
-      </w:r>
-      <w:r>
-        <w:rPr>
-          <w:rFonts w:ascii="Calibri Light" w:hAnsi="Calibri Light" w:cs="Calibri Light"/>
-        </w:rPr>
-        <w:t xml:space="preserve">ctivities </w:t>
-      </w:r>
-      <w:r>
-        <w:rPr>
-          <w:rFonts w:ascii="Calibri Light" w:hAnsi="Calibri Light" w:cs="Calibri Light"/>
-        </w:rPr>
-        <w:t xml:space="preserve">and </w:t>
-      </w:r>
-      <w:r>
-        <w:rPr>
-          <w:rFonts w:ascii="Calibri Light" w:hAnsi="Calibri Light" w:cs="Calibri Light"/>
-        </w:rPr>
         <w:t>practice e</w:t>
       </w:r>
       <w:r>
@@ -3014,7 +3091,7 @@
         <w:rPr>
           <w:rFonts w:ascii="Calibri Light" w:hAnsi="Calibri Light" w:cs="Calibri Light"/>
         </w:rPr>
-        <w:t>(10</w:t>
+        <w:t>(25</w:t>
       </w:r>
       <w:r>
         <w:rPr>
@@ -3082,15 +3159,22 @@
       <w:r>
         <w:rPr>
           <w:rFonts w:ascii="Calibri Light" w:hAnsi="Calibri Light" w:cs="Calibri Light"/>
+          <w:color w:val="2F5496" w:themeColor="accent5" w:themeShade="BF"/>
+        </w:rPr>
+        <w:t>1000</w:t>
+      </w:r>
+      <w:r>
+        <w:rPr>
+          <w:rFonts w:ascii="Calibri Light" w:hAnsi="Calibri Light" w:cs="Calibri Light"/>
           <w:color w:val="0070C0"/>
         </w:rPr>
-        <w:t>XXX</w:t>
-      </w:r>
-      <w:r>
-        <w:rPr>
-          <w:rFonts w:ascii="Calibri Light" w:hAnsi="Calibri Light" w:cs="Calibri Light"/>
-        </w:rPr>
-        <w:t xml:space="preserve"> points that are possible.  The following grade cuts will be used: </w:t>
+        <w:t xml:space="preserve"> </w:t>
+      </w:r>
+      <w:r>
+        <w:rPr>
+          <w:rFonts w:ascii="Calibri Light" w:hAnsi="Calibri Light" w:cs="Calibri Light"/>
+        </w:rPr>
+        <w:t xml:space="preserve">points that are possible.  The following grade cuts will be used: </w:t>
       </w:r>
     </w:p>
     <w:p>
@@ -3415,7 +3499,19 @@
         <w:rPr>
           <w:rFonts w:ascii="Calibri Light" w:hAnsi="Calibri Light" w:cs="Calibri Light"/>
         </w:rPr>
-        <w:t xml:space="preserve">rade = ((Test1% + Test2% +Test3% + Test4% + (proportion correct on all reading questions * 50) + </w:t>
+        <w:t xml:space="preserve">rade = ((Test1% + Test2% +Test3% + Test4% + (proportion correct on all reading questions * </w:t>
+      </w:r>
+      <w:r>
+        <w:rPr>
+          <w:rFonts w:ascii="Calibri Light" w:hAnsi="Calibri Light" w:cs="Calibri Light"/>
+        </w:rPr>
+        <w:t>1</w:t>
+      </w:r>
+      <w:r>
+        <w:rPr>
+          <w:rFonts w:ascii="Calibri Light" w:hAnsi="Calibri Light" w:cs="Calibri Light"/>
+        </w:rPr>
+        <w:t xml:space="preserve">50) + </w:t>
       </w:r>
       <w:r>
         <w:rPr>
@@ -3439,7 +3535,13 @@
         <w:rPr>
           <w:rFonts w:ascii="Calibri Light" w:hAnsi="Calibri Light" w:cs="Calibri Light"/>
         </w:rPr>
-        <w:t>rtion correct on Final * 150))/7</w:t>
+        <w:t>rtion correct on Final * 1</w:t>
+      </w:r>
+      <w:r>
+        <w:rPr>
+          <w:rFonts w:ascii="Calibri Light" w:hAnsi="Calibri Light" w:cs="Calibri Light"/>
+        </w:rPr>
+        <w:t>20))/10</w:t>
       </w:r>
       <w:r>
         <w:rPr>
@@ -3566,6 +3668,67 @@
           <w:b/>
         </w:rPr>
       </w:pPr>
+    </w:p>
+    <w:p>
+      <w:pPr>
+        <w:suppressAutoHyphens/>
+        <w:spacing w:after="0" w:line="276" w:lineRule="auto"/>
+        <w:rPr>
+          <w:rFonts w:ascii="Calibri Light" w:hAnsi="Calibri Light" w:cs="Calibri Light"/>
+          <w:color w:val="2F5496" w:themeColor="accent5" w:themeShade="BF"/>
+          <w:sz w:val="24"/>
+          <w:szCs w:val="24"/>
+        </w:rPr>
+      </w:pPr>
+      <w:r>
+        <w:rPr>
+          <w:rFonts w:ascii="Calibri Light" w:hAnsi="Calibri Light" w:cs="Calibri Light"/>
+          <w:color w:val="2F5496" w:themeColor="accent5" w:themeShade="BF"/>
+          <w:sz w:val="24"/>
+          <w:szCs w:val="24"/>
+        </w:rPr>
+        <w:t xml:space="preserve">Makeup Policy </w:t>
+      </w:r>
+    </w:p>
+    <w:p>
+      <w:pPr>
+        <w:suppressAutoHyphens/>
+        <w:spacing w:after="0" w:line="240" w:lineRule="auto"/>
+        <w:rPr>
+          <w:rFonts w:ascii="Calibri Light" w:hAnsi="Calibri Light"/>
+        </w:rPr>
+      </w:pPr>
+      <w:r>
+        <w:rPr>
+          <w:rFonts w:ascii="Calibri Light" w:hAnsi="Calibri Light"/>
+        </w:rPr>
+        <w:t xml:space="preserve">Requirements for class attendance and make-up exams, assignments, and other work in this course are consistent with university policies that can be found at: </w:t>
+      </w:r>
+    </w:p>
+    <w:p>
+      <w:pPr>
+        <w:suppressAutoHyphens/>
+        <w:spacing w:after="0" w:line="240" w:lineRule="auto"/>
+        <w:rPr>
+          <w:rFonts w:ascii="Calibri Light" w:hAnsi="Calibri Light"/>
+        </w:rPr>
+      </w:pPr>
+      <w:hyperlink r:id="rId6" w:history="1">
+        <w:r>
+          <w:rPr>
+            <w:rStyle w:val="Hyperlink"/>
+            <w:rFonts w:ascii="Calibri Light" w:hAnsi="Calibri Light"/>
+            <w:color w:val="2F5496" w:themeColor="accent5" w:themeShade="BF"/>
+          </w:rPr>
+          <w:t>https://catalog.ufl.edu/ugrad/current/regulations/info/attendance.aspx</w:t>
+        </w:r>
+      </w:hyperlink>
+      <w:r>
+        <w:rPr>
+          <w:rFonts w:ascii="Calibri Light" w:hAnsi="Calibri Light"/>
+        </w:rPr>
+        <w:t>.</w:t>
+      </w:r>
     </w:p>
     <w:p>
       <w:pPr>
@@ -3583,6 +3746,26 @@
           <w:sz w:val="24"/>
           <w:szCs w:val="24"/>
         </w:rPr>
+        <w:br w:type="page"/>
+      </w:r>
+    </w:p>
+    <w:p>
+      <w:pPr>
+        <w:rPr>
+          <w:rFonts w:asciiTheme="majorHAnsi" w:hAnsiTheme="majorHAnsi" w:cstheme="majorHAnsi"/>
+          <w:color w:val="2F5496" w:themeColor="accent5" w:themeShade="BF"/>
+          <w:sz w:val="24"/>
+          <w:szCs w:val="24"/>
+        </w:rPr>
+      </w:pPr>
+      <w:r>
+        <w:rPr>
+          <w:rFonts w:asciiTheme="majorHAnsi" w:hAnsiTheme="majorHAnsi" w:cstheme="majorHAnsi"/>
+          <w:color w:val="2F5496" w:themeColor="accent5" w:themeShade="BF"/>
+          <w:sz w:val="24"/>
+          <w:szCs w:val="24"/>
+        </w:rPr>
+        <w:lastRenderedPageBreak/>
         <w:t>Course Schedule &amp; Assignment Due Dates</w:t>
       </w:r>
     </w:p>
@@ -5932,6 +6115,7 @@
                 <w:sz w:val="20"/>
                 <w:szCs w:val="20"/>
               </w:rPr>
+              <w:lastRenderedPageBreak/>
               <w:t>Activity 13-3 (R)</w:t>
             </w:r>
           </w:p>
@@ -6190,7 +6374,6 @@
                 <w:sz w:val="20"/>
                 <w:szCs w:val="20"/>
               </w:rPr>
-              <w:lastRenderedPageBreak/>
               <w:t>Week 16</w:t>
             </w:r>
           </w:p>
@@ -6272,7 +6455,16 @@
                 <w:sz w:val="20"/>
                 <w:szCs w:val="20"/>
               </w:rPr>
-              <w:t>Comprehensive Final Exam (150 points)</w:t>
+              <w:t>Comprehensive Final Exam (12</w:t>
+            </w:r>
+            <w:r>
+              <w:rPr>
+                <w:rFonts w:asciiTheme="majorHAnsi" w:hAnsiTheme="majorHAnsi" w:cstheme="majorHAnsi"/>
+                <w:b/>
+                <w:sz w:val="20"/>
+                <w:szCs w:val="20"/>
+              </w:rPr>
+              <w:t>0 points)</w:t>
             </w:r>
           </w:p>
         </w:tc>
@@ -6310,7 +6502,7 @@
         <w:spacing w:after="0" w:line="276" w:lineRule="auto"/>
         <w:rPr>
           <w:rFonts w:ascii="Calibri Light" w:hAnsi="Calibri Light"/>
-          <w:color w:val="2F5496" w:themeColor="accent5" w:themeShade="BF"/>
+          <w:color w:val="1F3864" w:themeColor="accent5" w:themeShade="80"/>
           <w:sz w:val="24"/>
           <w:szCs w:val="24"/>
         </w:rPr>
@@ -6322,41 +6514,48 @@
           <w:sz w:val="24"/>
           <w:szCs w:val="24"/>
         </w:rPr>
-        <w:t>Students with disabilities</w:t>
-      </w:r>
-    </w:p>
-    <w:p>
-      <w:pPr>
-        <w:rPr>
-          <w:rFonts w:ascii="Calibri Light" w:hAnsi="Calibri Light" w:cs="Calibri Light"/>
-        </w:rPr>
-      </w:pPr>
-      <w:r>
-        <w:rPr>
-          <w:rFonts w:ascii="Calibri Light" w:hAnsi="Calibri Light" w:cs="Calibri Light"/>
-        </w:rPr>
-        <w:t>Students with disabilities requesting accommodations should first register with the Disability Resource Center (352-392-8565, www.dso.ufl.edu/drc/) by providing appropriate documentation. Once registered, students will receive an accommodation letter which must be presented to the instructor when requesting accommodation. Students with disabilities should follow this procedure as early as possible in the semester.</w:t>
-      </w:r>
-    </w:p>
-    <w:p>
-      <w:pPr>
-        <w:spacing w:after="0" w:line="276" w:lineRule="auto"/>
+        <w:t>Students with D</w:t>
+      </w:r>
+      <w:r>
         <w:rPr>
           <w:rFonts w:ascii="Calibri Light" w:hAnsi="Calibri Light"/>
           <w:color w:val="2F5496" w:themeColor="accent5" w:themeShade="BF"/>
           <w:sz w:val="24"/>
           <w:szCs w:val="24"/>
         </w:rPr>
-      </w:pPr>
-      <w:bookmarkStart w:id="0" w:name="_GoBack"/>
-      <w:bookmarkEnd w:id="0"/>
-      <w:r>
+        <w:t>isabilities</w:t>
+      </w:r>
+    </w:p>
+    <w:p>
+      <w:pPr>
+        <w:rPr>
+          <w:rFonts w:ascii="Calibri Light" w:hAnsi="Calibri Light" w:cs="Calibri Light"/>
+        </w:rPr>
+      </w:pPr>
+      <w:r>
+        <w:rPr>
+          <w:rFonts w:ascii="Calibri Light" w:hAnsi="Calibri Light" w:cs="Calibri Light"/>
+        </w:rPr>
+        <w:t>Students with disabilities requesting accommodations should first register with the Disability Resource Center (352-392-8565, www.dso.ufl.edu/drc/) by providing appropriate documentation. Once registered, students will receive an accommodation letter which must be presented to the instructor when requesting accommodation. Students with disabilities should follow this procedure as early as possible in the semester.</w:t>
+      </w:r>
+    </w:p>
+    <w:p>
+      <w:pPr>
+        <w:spacing w:after="0" w:line="276" w:lineRule="auto"/>
         <w:rPr>
           <w:rFonts w:ascii="Calibri Light" w:hAnsi="Calibri Light"/>
           <w:color w:val="2F5496" w:themeColor="accent5" w:themeShade="BF"/>
           <w:sz w:val="24"/>
           <w:szCs w:val="24"/>
         </w:rPr>
+      </w:pPr>
+      <w:r>
+        <w:rPr>
+          <w:rFonts w:ascii="Calibri Light" w:hAnsi="Calibri Light"/>
+          <w:color w:val="2F5496" w:themeColor="accent5" w:themeShade="BF"/>
+          <w:sz w:val="24"/>
+          <w:szCs w:val="24"/>
+        </w:rPr>
         <w:t>Online Course Evaluations</w:t>
       </w:r>
     </w:p>
@@ -6370,13 +6569,21 @@
         <w:rPr>
           <w:rFonts w:asciiTheme="majorHAnsi" w:hAnsiTheme="majorHAnsi" w:cstheme="majorHAnsi"/>
         </w:rPr>
-        <w:t xml:space="preserve">“Students are expected to provide feedback on the quality of instruction in this course by completing online evaluations at https://evaluations.ufl.edu. Evaluations are typically open during the last two or three weeks of the semester, but students will be given specific times when they are open. Summary results of these assessments are available to students at </w:t>
-      </w:r>
-      <w:hyperlink r:id="rId6" w:history="1">
+        <w:t>“Students are expected to provide feedback on the quality of instruction in this course by completing online evaluations at https://evaluations.ufl.edu. Evaluations are typically open during the last two or three weeks of the semester, but students will be given specific times when they are open. Summary results of these assessments are available to students at</w:t>
+      </w:r>
+      <w:r>
+        <w:rPr>
+          <w:rFonts w:asciiTheme="majorHAnsi" w:hAnsiTheme="majorHAnsi" w:cstheme="majorHAnsi"/>
+          <w:color w:val="2F5496" w:themeColor="accent5" w:themeShade="BF"/>
+        </w:rPr>
+        <w:t xml:space="preserve"> </w:t>
+      </w:r>
+      <w:hyperlink r:id="rId7" w:history="1">
         <w:r>
           <w:rPr>
             <w:rStyle w:val="Hyperlink"/>
             <w:rFonts w:asciiTheme="majorHAnsi" w:hAnsiTheme="majorHAnsi" w:cstheme="majorHAnsi"/>
+            <w:color w:val="2F5496" w:themeColor="accent5" w:themeShade="BF"/>
           </w:rPr>
           <w:t>https://evaluations.ufl.edu/results/</w:t>
         </w:r>
@@ -9865,15 +10072,6 @@
   </w:num>
   <w:num w:numId="28">
     <w:abstractNumId w:val="19"/>
-    <w:lvlOverride w:ilvl="0"/>
-    <w:lvlOverride w:ilvl="1"/>
-    <w:lvlOverride w:ilvl="2"/>
-    <w:lvlOverride w:ilvl="3"/>
-    <w:lvlOverride w:ilvl="4"/>
-    <w:lvlOverride w:ilvl="5"/>
-    <w:lvlOverride w:ilvl="6"/>
-    <w:lvlOverride w:ilvl="7"/>
-    <w:lvlOverride w:ilvl="8"/>
   </w:num>
   <w:num w:numId="29">
     <w:abstractNumId w:val="16"/>
@@ -10431,6 +10629,22 @@
       <w:sz w:val="24"/>
     </w:rPr>
   </w:style>
+  <w:style w:type="paragraph" w:customStyle="1" w:styleId="Default">
+    <w:name w:val="Default"/>
+    <w:rsid w:val="00BA2329"/>
+    <w:pPr>
+      <w:autoSpaceDE w:val="0"/>
+      <w:autoSpaceDN w:val="0"/>
+      <w:adjustRightInd w:val="0"/>
+      <w:spacing w:after="0" w:line="240" w:lineRule="auto"/>
+    </w:pPr>
+    <w:rPr>
+      <w:rFonts w:ascii="Times New Roman" w:hAnsi="Times New Roman" w:cs="Times New Roman"/>
+      <w:color w:val="000000"/>
+      <w:sz w:val="24"/>
+      <w:szCs w:val="24"/>
+    </w:rPr>
+  </w:style>
 </w:styles>
 </file>
 
@@ -10700,7 +10914,7 @@
 </file>
 
 <file path=customXml/itemProps1.xml><?xml version="1.0" encoding="utf-8"?>
-<ds:datastoreItem xmlns:ds="http://schemas.openxmlformats.org/officeDocument/2006/customXml" ds:itemID="{566828AD-96DC-4BB0-9AB7-4D91321673C2}">
+<ds:datastoreItem xmlns:ds="http://schemas.openxmlformats.org/officeDocument/2006/customXml" ds:itemID="{CEF7F937-884A-4B55-84A8-73E5AB82DA2F}">
   <ds:schemaRefs>
     <ds:schemaRef ds:uri="http://schemas.openxmlformats.org/officeDocument/2006/bibliography"/>
   </ds:schemaRefs>

</xml_diff>